<commit_message>
mer i resultat, laggt till prototyp
</commit_message>
<xml_diff>
--- a/LiteratturstudieAnvändning.docx
+++ b/LiteratturstudieAnvändning.docx
@@ -1,6 +1,6 @@
 
 <file path=word/document.xml><?xml version="1.0" encoding="utf-8"?>
-<w:document xmlns:wpc="http://schemas.microsoft.com/office/word/2010/wordprocessingCanvas" xmlns:mc="http://schemas.openxmlformats.org/markup-compatibility/2006" xmlns:o="urn:schemas-microsoft-com:office:office" xmlns:r="http://schemas.openxmlformats.org/officeDocument/2006/relationships" xmlns:m="http://schemas.openxmlformats.org/officeDocument/2006/math" xmlns:v="urn:schemas-microsoft-com:vml" xmlns:wp14="http://schemas.microsoft.com/office/word/2010/wordprocessingDrawing" xmlns:wp="http://schemas.openxmlformats.org/drawingml/2006/wordprocessingDrawing" xmlns:w10="urn:schemas-microsoft-com:office:word" xmlns:w="http://schemas.openxmlformats.org/wordprocessingml/2006/main" xmlns:w14="http://schemas.microsoft.com/office/word/2010/wordml" xmlns:wpg="http://schemas.microsoft.com/office/word/2010/wordprocessingGroup" xmlns:wpi="http://schemas.microsoft.com/office/word/2010/wordprocessingInk" xmlns:wne="http://schemas.microsoft.com/office/word/2006/wordml" xmlns:wps="http://schemas.microsoft.com/office/word/2010/wordprocessingShape" mc:Ignorable="w14 wp14">
+<w:document xmlns:wpc="http://schemas.microsoft.com/office/word/2010/wordprocessingCanvas" xmlns:mo="http://schemas.microsoft.com/office/mac/office/2008/main" xmlns:mc="http://schemas.openxmlformats.org/markup-compatibility/2006" xmlns:mv="urn:schemas-microsoft-com:mac:vml" xmlns:o="urn:schemas-microsoft-com:office:office" xmlns:r="http://schemas.openxmlformats.org/officeDocument/2006/relationships" xmlns:m="http://schemas.openxmlformats.org/officeDocument/2006/math" xmlns:v="urn:schemas-microsoft-com:vml" xmlns:wp14="http://schemas.microsoft.com/office/word/2010/wordprocessingDrawing" xmlns:wp="http://schemas.openxmlformats.org/drawingml/2006/wordprocessingDrawing" xmlns:w10="urn:schemas-microsoft-com:office:word" xmlns:w="http://schemas.openxmlformats.org/wordprocessingml/2006/main" xmlns:w14="http://schemas.microsoft.com/office/word/2010/wordml" xmlns:wpg="http://schemas.microsoft.com/office/word/2010/wordprocessingGroup" xmlns:wpi="http://schemas.microsoft.com/office/word/2010/wordprocessingInk" xmlns:wne="http://schemas.microsoft.com/office/word/2006/wordml" xmlns:wps="http://schemas.microsoft.com/office/word/2010/wordprocessingShape" mc:Ignorable="w14 wp14">
   <w:body>
     <w:p>
       <w:r>
@@ -90,13 +90,8 @@
         </w:numPr>
       </w:pPr>
       <w:r>
-        <w:t>Vad är fördelen och nackdelen med dessa två</w:t>
-      </w:r>
-      <w:proofErr w:type="gramStart"/>
-      <w:r>
-        <w:t>.</w:t>
-      </w:r>
-      <w:proofErr w:type="gramEnd"/>
+        <w:t>Vad är fördelen och nackdelen med dessa två.</w:t>
+      </w:r>
     </w:p>
     <w:p>
       <w:pPr>
@@ -188,33 +183,248 @@
       </w:r>
       <w:proofErr w:type="spellEnd"/>
       <w:r>
-        <w:t xml:space="preserve">, för varje år har 10 </w:t>
+        <w:t>, för varje år har 10 nya procent anslutit sig.</w:t>
+      </w:r>
+      <w:r>
+        <w:t xml:space="preserve"> Har stannat lite nu på sistone men ligger ändå på högt upp, och om man kollar på 18+ s</w:t>
+      </w:r>
+      <w:r>
+        <w:t xml:space="preserve">å ligger det på </w:t>
       </w:r>
       <w:proofErr w:type="gramStart"/>
       <w:r>
-        <w:t>nya procent anslutit sig.</w:t>
+        <w:t>64%</w:t>
       </w:r>
       <w:proofErr w:type="gramEnd"/>
       <w:r>
-        <w:t xml:space="preserve"> Har stannat lite nu på sistone men ligger ändå på högt upp, och om man kollar på 18+ s</w:t>
-      </w:r>
-      <w:r>
-        <w:t xml:space="preserve">å ligger det på </w:t>
+        <w:t>, så ökning</w:t>
+      </w:r>
+      <w:r>
+        <w:t xml:space="preserve"> ske</w:t>
+      </w:r>
+      <w:r>
+        <w:t>r</w:t>
+      </w:r>
+    </w:p>
+    <w:p/>
+    <w:p>
+      <w:pPr>
+        <w:rPr>
+          <w:b/>
+        </w:rPr>
+      </w:pPr>
+      <w:r>
+        <w:rPr>
+          <w:b/>
+        </w:rPr>
+        <w:t xml:space="preserve">Sociala </w:t>
       </w:r>
       <w:proofErr w:type="gramStart"/>
       <w:r>
+        <w:rPr>
+          <w:b/>
+        </w:rPr>
+        <w:t>nätverk</w:t>
+      </w:r>
+      <w:r>
+        <w:rPr>
+          <w:b/>
+        </w:rPr>
+        <w:t xml:space="preserve">  -</w:t>
+      </w:r>
+      <w:proofErr w:type="gramEnd"/>
+      <w:r>
+        <w:rPr>
+          <w:b/>
+        </w:rPr>
+        <w:t xml:space="preserve"> dagligen</w:t>
+      </w:r>
+    </w:p>
+    <w:p>
+      <w:pPr>
+        <w:rPr>
+          <w:b/>
+        </w:rPr>
+      </w:pPr>
+    </w:p>
+    <w:p>
+      <w:r>
+        <w:t xml:space="preserve">7-8 </w:t>
+      </w:r>
+      <w:proofErr w:type="gramStart"/>
+      <w:r>
+        <w:t>år  -</w:t>
+      </w:r>
+      <w:proofErr w:type="gramEnd"/>
+      <w:r>
+        <w:t xml:space="preserve"> 6%</w:t>
+      </w:r>
+    </w:p>
+    <w:p>
+      <w:r>
+        <w:t xml:space="preserve">9-10 </w:t>
+      </w:r>
+      <w:proofErr w:type="gramStart"/>
+      <w:r>
+        <w:t>år  -</w:t>
+      </w:r>
+      <w:proofErr w:type="gramEnd"/>
+      <w:r>
+        <w:t xml:space="preserve"> 15%</w:t>
+      </w:r>
+    </w:p>
+    <w:p>
+      <w:r>
+        <w:t xml:space="preserve">11-12 </w:t>
+      </w:r>
+      <w:proofErr w:type="gramStart"/>
+      <w:r>
+        <w:t>år  -</w:t>
+      </w:r>
+      <w:proofErr w:type="gramEnd"/>
+      <w:r>
+        <w:t xml:space="preserve"> 34%</w:t>
+      </w:r>
+    </w:p>
+    <w:p>
+      <w:pPr>
+        <w:rPr>
+          <w:b/>
+        </w:rPr>
+      </w:pPr>
+      <w:r>
+        <w:rPr>
+          <w:b/>
+        </w:rPr>
+        <w:t xml:space="preserve">13-14 </w:t>
+      </w:r>
+      <w:proofErr w:type="gramStart"/>
+      <w:r>
+        <w:rPr>
+          <w:b/>
+        </w:rPr>
+        <w:t>år  -</w:t>
+      </w:r>
+      <w:proofErr w:type="gramEnd"/>
+      <w:r>
+        <w:rPr>
+          <w:b/>
+        </w:rPr>
+        <w:t xml:space="preserve"> 64%</w:t>
+      </w:r>
+    </w:p>
+    <w:p>
+      <w:pPr>
+        <w:rPr>
+          <w:b/>
+        </w:rPr>
+      </w:pPr>
+      <w:r>
+        <w:rPr>
+          <w:b/>
+        </w:rPr>
+        <w:t xml:space="preserve">15-16 år – </w:t>
+      </w:r>
+      <w:proofErr w:type="gramStart"/>
+      <w:r>
+        <w:rPr>
+          <w:b/>
+        </w:rPr>
+        <w:t>82%</w:t>
+      </w:r>
+      <w:proofErr w:type="gramEnd"/>
+    </w:p>
+    <w:p>
+      <w:pPr>
+        <w:rPr>
+          <w:b/>
+        </w:rPr>
+      </w:pPr>
+      <w:r>
+        <w:rPr>
+          <w:b/>
+        </w:rPr>
+        <w:t xml:space="preserve">17-18 år – </w:t>
+      </w:r>
+      <w:proofErr w:type="gramStart"/>
+      <w:r>
+        <w:rPr>
+          <w:b/>
+        </w:rPr>
+        <w:t>80%</w:t>
+      </w:r>
+      <w:proofErr w:type="gramEnd"/>
+    </w:p>
+    <w:p>
+      <w:pPr>
+        <w:rPr>
+          <w:b/>
+        </w:rPr>
+      </w:pPr>
+      <w:r>
+        <w:rPr>
+          <w:b/>
+        </w:rPr>
+        <w:t xml:space="preserve">19-25 år – </w:t>
+      </w:r>
+      <w:proofErr w:type="gramStart"/>
+      <w:r>
+        <w:rPr>
+          <w:b/>
+        </w:rPr>
         <w:t>64%</w:t>
       </w:r>
       <w:proofErr w:type="gramEnd"/>
-      <w:r>
-        <w:t>, så ökning</w:t>
-      </w:r>
-      <w:r>
-        <w:t xml:space="preserve"> ske</w:t>
-      </w:r>
-      <w:r>
-        <w:t>r</w:t>
-      </w:r>
+    </w:p>
+    <w:p>
+      <w:r>
+        <w:t xml:space="preserve">26-35 år – </w:t>
+      </w:r>
+      <w:proofErr w:type="gramStart"/>
+      <w:r>
+        <w:t>51%</w:t>
+      </w:r>
+      <w:proofErr w:type="gramEnd"/>
+    </w:p>
+    <w:p>
+      <w:r>
+        <w:t xml:space="preserve">46-55 år – </w:t>
+      </w:r>
+      <w:proofErr w:type="gramStart"/>
+      <w:r>
+        <w:t>39%</w:t>
+      </w:r>
+      <w:proofErr w:type="gramEnd"/>
+    </w:p>
+    <w:p>
+      <w:r>
+        <w:t xml:space="preserve">55-65 år – </w:t>
+      </w:r>
+      <w:proofErr w:type="gramStart"/>
+      <w:r>
+        <w:t>17%</w:t>
+      </w:r>
+      <w:proofErr w:type="gramEnd"/>
+    </w:p>
+    <w:p>
+      <w:r>
+        <w:t xml:space="preserve">66-75 år – </w:t>
+      </w:r>
+      <w:proofErr w:type="gramStart"/>
+      <w:r>
+        <w:t>12%</w:t>
+      </w:r>
+      <w:proofErr w:type="gramEnd"/>
+    </w:p>
+    <w:p>
+      <w:r>
+        <w:t xml:space="preserve">76+ - </w:t>
+      </w:r>
+      <w:proofErr w:type="gramStart"/>
+      <w:r>
+        <w:t>9%</w:t>
+      </w:r>
+      <w:proofErr w:type="gramEnd"/>
     </w:p>
     <w:p/>
     <w:p>
@@ -227,226 +437,6 @@
         <w:rPr>
           <w:b/>
         </w:rPr>
-        <w:t xml:space="preserve">Sociala </w:t>
-      </w:r>
-      <w:proofErr w:type="gramStart"/>
-      <w:r>
-        <w:rPr>
-          <w:b/>
-        </w:rPr>
-        <w:t>nätverk</w:t>
-      </w:r>
-      <w:r>
-        <w:rPr>
-          <w:b/>
-        </w:rPr>
-        <w:t xml:space="preserve">  -</w:t>
-      </w:r>
-      <w:proofErr w:type="gramEnd"/>
-      <w:r>
-        <w:rPr>
-          <w:b/>
-        </w:rPr>
-        <w:t xml:space="preserve"> dagligen</w:t>
-      </w:r>
-    </w:p>
-    <w:p>
-      <w:pPr>
-        <w:rPr>
-          <w:b/>
-        </w:rPr>
-      </w:pPr>
-    </w:p>
-    <w:p>
-      <w:r>
-        <w:t xml:space="preserve">7-8 </w:t>
-      </w:r>
-      <w:proofErr w:type="gramStart"/>
-      <w:r>
-        <w:t>år  -</w:t>
-      </w:r>
-      <w:proofErr w:type="gramEnd"/>
-      <w:r>
-        <w:t xml:space="preserve"> 6%</w:t>
-      </w:r>
-    </w:p>
-    <w:p>
-      <w:r>
-        <w:t xml:space="preserve">9-10 </w:t>
-      </w:r>
-      <w:proofErr w:type="gramStart"/>
-      <w:r>
-        <w:t>år  -</w:t>
-      </w:r>
-      <w:proofErr w:type="gramEnd"/>
-      <w:r>
-        <w:t xml:space="preserve"> 15%</w:t>
-      </w:r>
-    </w:p>
-    <w:p>
-      <w:r>
-        <w:t xml:space="preserve">11-12 </w:t>
-      </w:r>
-      <w:proofErr w:type="gramStart"/>
-      <w:r>
-        <w:t>år  -</w:t>
-      </w:r>
-      <w:proofErr w:type="gramEnd"/>
-      <w:r>
-        <w:t xml:space="preserve"> 34%</w:t>
-      </w:r>
-    </w:p>
-    <w:p>
-      <w:pPr>
-        <w:rPr>
-          <w:b/>
-        </w:rPr>
-      </w:pPr>
-      <w:r>
-        <w:rPr>
-          <w:b/>
-        </w:rPr>
-        <w:t xml:space="preserve">13-14 </w:t>
-      </w:r>
-      <w:proofErr w:type="gramStart"/>
-      <w:r>
-        <w:rPr>
-          <w:b/>
-        </w:rPr>
-        <w:t>år  -</w:t>
-      </w:r>
-      <w:proofErr w:type="gramEnd"/>
-      <w:r>
-        <w:rPr>
-          <w:b/>
-        </w:rPr>
-        <w:t xml:space="preserve"> 64%</w:t>
-      </w:r>
-    </w:p>
-    <w:p>
-      <w:pPr>
-        <w:rPr>
-          <w:b/>
-        </w:rPr>
-      </w:pPr>
-      <w:r>
-        <w:rPr>
-          <w:b/>
-        </w:rPr>
-        <w:t xml:space="preserve">15-16 år – </w:t>
-      </w:r>
-      <w:proofErr w:type="gramStart"/>
-      <w:r>
-        <w:rPr>
-          <w:b/>
-        </w:rPr>
-        <w:t>82%</w:t>
-      </w:r>
-      <w:proofErr w:type="gramEnd"/>
-    </w:p>
-    <w:p>
-      <w:pPr>
-        <w:rPr>
-          <w:b/>
-        </w:rPr>
-      </w:pPr>
-      <w:r>
-        <w:rPr>
-          <w:b/>
-        </w:rPr>
-        <w:t xml:space="preserve">17-18 år – </w:t>
-      </w:r>
-      <w:proofErr w:type="gramStart"/>
-      <w:r>
-        <w:rPr>
-          <w:b/>
-        </w:rPr>
-        <w:t>80%</w:t>
-      </w:r>
-      <w:proofErr w:type="gramEnd"/>
-    </w:p>
-    <w:p>
-      <w:pPr>
-        <w:rPr>
-          <w:b/>
-        </w:rPr>
-      </w:pPr>
-      <w:r>
-        <w:rPr>
-          <w:b/>
-        </w:rPr>
-        <w:t xml:space="preserve">19-25 år – </w:t>
-      </w:r>
-      <w:proofErr w:type="gramStart"/>
-      <w:r>
-        <w:rPr>
-          <w:b/>
-        </w:rPr>
-        <w:t>64%</w:t>
-      </w:r>
-      <w:proofErr w:type="gramEnd"/>
-    </w:p>
-    <w:p>
-      <w:r>
-        <w:t xml:space="preserve">26-35 år – </w:t>
-      </w:r>
-      <w:proofErr w:type="gramStart"/>
-      <w:r>
-        <w:t>51%</w:t>
-      </w:r>
-      <w:proofErr w:type="gramEnd"/>
-    </w:p>
-    <w:p>
-      <w:r>
-        <w:t xml:space="preserve">46-55 år – </w:t>
-      </w:r>
-      <w:proofErr w:type="gramStart"/>
-      <w:r>
-        <w:t>39%</w:t>
-      </w:r>
-      <w:proofErr w:type="gramEnd"/>
-    </w:p>
-    <w:p>
-      <w:r>
-        <w:t xml:space="preserve">55-65 år – </w:t>
-      </w:r>
-      <w:proofErr w:type="gramStart"/>
-      <w:r>
-        <w:t>17%</w:t>
-      </w:r>
-      <w:proofErr w:type="gramEnd"/>
-    </w:p>
-    <w:p>
-      <w:r>
-        <w:t xml:space="preserve">66-75 år – </w:t>
-      </w:r>
-      <w:proofErr w:type="gramStart"/>
-      <w:r>
-        <w:t>12%</w:t>
-      </w:r>
-      <w:proofErr w:type="gramEnd"/>
-    </w:p>
-    <w:p>
-      <w:r>
-        <w:t xml:space="preserve">76+ - </w:t>
-      </w:r>
-      <w:proofErr w:type="gramStart"/>
-      <w:r>
-        <w:t>9%</w:t>
-      </w:r>
-      <w:proofErr w:type="gramEnd"/>
-    </w:p>
-    <w:p/>
-    <w:p>
-      <w:pPr>
-        <w:rPr>
-          <w:b/>
-        </w:rPr>
-      </w:pPr>
-      <w:r>
-        <w:rPr>
-          <w:b/>
-        </w:rPr>
         <w:t xml:space="preserve">Användning av </w:t>
       </w:r>
       <w:proofErr w:type="spellStart"/>
@@ -468,7 +458,7 @@
         <w:rPr>
           <w:b/>
           <w:noProof/>
-          <w:lang w:eastAsia="sv-SE"/>
+          <w:lang w:val="en-US"/>
         </w:rPr>
         <w:lastRenderedPageBreak/>
         <w:drawing>
@@ -630,7 +620,7 @@
       <w:r>
         <w:rPr>
           <w:noProof/>
-          <w:lang w:eastAsia="sv-SE"/>
+          <w:lang w:val="en-US"/>
         </w:rPr>
         <w:lastRenderedPageBreak/>
         <w:drawing>
@@ -857,7 +847,7 @@
         <w:rPr>
           <w:b/>
           <w:noProof/>
-          <w:lang w:eastAsia="sv-SE"/>
+          <w:lang w:val="en-US"/>
         </w:rPr>
         <w:lastRenderedPageBreak/>
         <w:drawing>
@@ -1904,8 +1894,19 @@
           <w:szCs w:val="26"/>
           <w:lang w:val="en-US"/>
         </w:rPr>
-        <w:t xml:space="preserve">Of smartphone users, 31% have accessed social networks using their mobile browser, compared to only 7% of feature phone users. </w:t>
-      </w:r>
+        <w:t xml:space="preserve">Of smartphone users, 31% have accessed social networks using their mobile browser, compared to only 7% of </w:t>
+      </w:r>
+      <w:proofErr w:type="spellStart"/>
+      <w:r>
+        <w:rPr>
+          <w:rFonts w:ascii="Times" w:hAnsi="Times" w:cs="Times"/>
+          <w:sz w:val="26"/>
+          <w:szCs w:val="26"/>
+          <w:lang w:val="en-US"/>
+        </w:rPr>
+        <w:t>featu</w:t>
+      </w:r>
+      <w:proofErr w:type="spellEnd"/>
     </w:p>
     <w:p>
       <w:pPr>
@@ -1930,6 +1931,50 @@
           <w:lang w:val="en-US"/>
         </w:rPr>
       </w:pPr>
+      <w:proofErr w:type="gramStart"/>
+      <w:r>
+        <w:rPr>
+          <w:rFonts w:ascii="Times" w:hAnsi="Times" w:cs="Times"/>
+          <w:sz w:val="26"/>
+          <w:szCs w:val="26"/>
+          <w:lang w:val="en-US"/>
+        </w:rPr>
+        <w:t>re</w:t>
+      </w:r>
+      <w:proofErr w:type="gramEnd"/>
+      <w:r>
+        <w:rPr>
+          <w:rFonts w:ascii="Times" w:hAnsi="Times" w:cs="Times"/>
+          <w:sz w:val="26"/>
+          <w:szCs w:val="26"/>
+          <w:lang w:val="en-US"/>
+        </w:rPr>
+        <w:t xml:space="preserve"> phone users. </w:t>
+      </w:r>
+    </w:p>
+    <w:p>
+      <w:pPr>
+        <w:widowControl w:val="0"/>
+        <w:numPr>
+          <w:ilvl w:val="0"/>
+          <w:numId w:val="2"/>
+        </w:numPr>
+        <w:tabs>
+          <w:tab w:val="left" w:pos="220"/>
+          <w:tab w:val="left" w:pos="720"/>
+        </w:tabs>
+        <w:autoSpaceDE w:val="0"/>
+        <w:autoSpaceDN w:val="0"/>
+        <w:adjustRightInd w:val="0"/>
+        <w:spacing w:after="260"/>
+        <w:ind w:hanging="720"/>
+        <w:rPr>
+          <w:rFonts w:ascii="Times" w:hAnsi="Times" w:cs="Times"/>
+          <w:sz w:val="26"/>
+          <w:szCs w:val="26"/>
+          <w:lang w:val="en-US"/>
+        </w:rPr>
+      </w:pPr>
       <w:r>
         <w:rPr>
           <w:rFonts w:ascii="Times" w:hAnsi="Times" w:cs="Times"/>
@@ -2474,7 +2519,21 @@
           <w:rFonts w:ascii="Times" w:hAnsi="Times" w:cs="Times"/>
           <w:bCs/>
         </w:rPr>
-        <w:t>istället för datorn av bekvämlighetsskäl.</w:t>
+        <w:t>istället för datorn av</w:t>
+      </w:r>
+      <w:bookmarkStart w:id="0" w:name="_GoBack"/>
+      <w:bookmarkEnd w:id="0"/>
+      <w:r>
+        <w:rPr>
+          <w:rFonts w:ascii="Times" w:hAnsi="Times" w:cs="Times"/>
+          <w:bCs/>
+        </w:rPr>
+        <w:t xml:space="preserve"> bekvämlighetsskäl.</w:t>
+      </w:r>
+    </w:p>
+    <w:p>
+      <w:r>
+        <w:t>Resultat</w:t>
       </w:r>
     </w:p>
     <w:p>
@@ -2486,17 +2545,38 @@
         <w:spacing w:after="240"/>
         <w:rPr>
           <w:rFonts w:ascii="Times" w:hAnsi="Times" w:cs="Times"/>
-          <w:b/>
-          <w:bCs/>
-        </w:rPr>
-      </w:pPr>
-      <w:r>
-        <w:rPr>
-          <w:rFonts w:ascii="Times" w:hAnsi="Times" w:cs="Times"/>
-          <w:b/>
-          <w:bCs/>
-        </w:rPr>
-        <w:t>Resultat</w:t>
+          <w:bCs/>
+        </w:rPr>
+      </w:pPr>
+      <w:r>
+        <w:rPr>
+          <w:rFonts w:ascii="Times" w:hAnsi="Times" w:cs="Times"/>
+          <w:bCs/>
+        </w:rPr>
+        <w:t xml:space="preserve">Deltagarna var tvungna att fylla i en dagbok, av alla inlägg i dagboken så var </w:t>
+      </w:r>
+      <w:r>
+        <w:rPr>
+          <w:rFonts w:ascii="Times" w:hAnsi="Times" w:cs="Times"/>
+          <w:bCs/>
+        </w:rPr>
+        <w:t>endast 11.7%. med en deltagare som gjorde alla (</w:t>
+      </w:r>
+      <w:proofErr w:type="gramStart"/>
+      <w:r>
+        <w:rPr>
+          <w:rFonts w:ascii="Times" w:hAnsi="Times" w:cs="Times"/>
+          <w:bCs/>
+        </w:rPr>
+        <w:t>100%</w:t>
+      </w:r>
+      <w:proofErr w:type="gramEnd"/>
+      <w:r>
+        <w:rPr>
+          <w:rFonts w:ascii="Times" w:hAnsi="Times" w:cs="Times"/>
+          <w:bCs/>
+        </w:rPr>
+        <w:t>) inlägg vilket var 62 av totala 98.</w:t>
       </w:r>
     </w:p>
     <w:p>
@@ -2516,14 +2596,7 @@
           <w:rFonts w:ascii="Times" w:hAnsi="Times" w:cs="Times"/>
           <w:bCs/>
         </w:rPr>
-        <w:t xml:space="preserve">Deltagarna var tvungna att fylla i en dagbok, av alla inlägg i dagboken så var </w:t>
-      </w:r>
-      <w:r>
-        <w:rPr>
-          <w:rFonts w:ascii="Times" w:hAnsi="Times" w:cs="Times"/>
-          <w:bCs/>
-        </w:rPr>
-        <w:t>endast 11.7%. med en deltagare som gjorde alla (</w:t>
+        <w:t xml:space="preserve">Av dagboksinlägg handlade 27.2 % för sociala nätverk, </w:t>
       </w:r>
       <w:proofErr w:type="gramStart"/>
       <w:r>
@@ -2531,7 +2604,7 @@
           <w:rFonts w:ascii="Times" w:hAnsi="Times" w:cs="Times"/>
           <w:bCs/>
         </w:rPr>
-        <w:t>100%</w:t>
+        <w:t>24%</w:t>
       </w:r>
       <w:proofErr w:type="gramEnd"/>
       <w:r>
@@ -2539,7 +2612,7 @@
           <w:rFonts w:ascii="Times" w:hAnsi="Times" w:cs="Times"/>
           <w:bCs/>
         </w:rPr>
-        <w:t>) inlägg vilket var 62 av totala 98.</w:t>
+        <w:t xml:space="preserve"> bestod av nyheter, vädret, live musik, och radio, spel. 18.8% för email, 14.9% för surf, mobilt sök 10.0%, kartor 5.1%. </w:t>
       </w:r>
     </w:p>
     <w:p>
@@ -2559,23 +2632,23 @@
           <w:rFonts w:ascii="Times" w:hAnsi="Times" w:cs="Times"/>
           <w:bCs/>
         </w:rPr>
-        <w:t xml:space="preserve">Av dagboksinlägg handlade 27.2 % för sociala nätverk, </w:t>
-      </w:r>
-      <w:proofErr w:type="gramStart"/>
-      <w:r>
-        <w:rPr>
-          <w:rFonts w:ascii="Times" w:hAnsi="Times" w:cs="Times"/>
-          <w:bCs/>
-        </w:rPr>
-        <w:t>24%</w:t>
-      </w:r>
-      <w:proofErr w:type="gramEnd"/>
-      <w:r>
-        <w:rPr>
-          <w:rFonts w:ascii="Times" w:hAnsi="Times" w:cs="Times"/>
-          <w:bCs/>
-        </w:rPr>
-        <w:t xml:space="preserve"> bestod av nyheter, vädret, live musik, och radio, spel. 18.8% för email, 14.9% för surf, mobilt sök 10.0%, kartor 5.1%. </w:t>
+        <w:t xml:space="preserve">Mycket vanligt med </w:t>
+      </w:r>
+      <w:proofErr w:type="spellStart"/>
+      <w:r>
+        <w:rPr>
+          <w:rFonts w:ascii="Times" w:hAnsi="Times" w:cs="Times"/>
+          <w:bCs/>
+        </w:rPr>
+        <w:t>facebook</w:t>
+      </w:r>
+      <w:proofErr w:type="spellEnd"/>
+      <w:r>
+        <w:rPr>
+          <w:rFonts w:ascii="Times" w:hAnsi="Times" w:cs="Times"/>
+          <w:bCs/>
+        </w:rPr>
+        <w:t xml:space="preserve"> och email kollande. </w:t>
       </w:r>
     </w:p>
     <w:p>
@@ -2587,32 +2660,20 @@
         <w:spacing w:after="240"/>
         <w:rPr>
           <w:rFonts w:ascii="Times" w:hAnsi="Times" w:cs="Times"/>
-          <w:bCs/>
-        </w:rPr>
-      </w:pPr>
-      <w:r>
-        <w:rPr>
-          <w:rFonts w:ascii="Times" w:hAnsi="Times" w:cs="Times"/>
-          <w:bCs/>
-        </w:rPr>
-        <w:t xml:space="preserve">Mycket vanligt med </w:t>
-      </w:r>
+          <w:b/>
+          <w:bCs/>
+        </w:rPr>
+      </w:pPr>
       <w:proofErr w:type="spellStart"/>
       <w:r>
         <w:rPr>
           <w:rFonts w:ascii="Times" w:hAnsi="Times" w:cs="Times"/>
-          <w:bCs/>
-        </w:rPr>
-        <w:t>facebook</w:t>
+          <w:b/>
+          <w:bCs/>
+        </w:rPr>
+        <w:t>Location</w:t>
       </w:r>
       <w:proofErr w:type="spellEnd"/>
-      <w:r>
-        <w:rPr>
-          <w:rFonts w:ascii="Times" w:hAnsi="Times" w:cs="Times"/>
-          <w:bCs/>
-        </w:rPr>
-        <w:t xml:space="preserve"> och email kollande. </w:t>
-      </w:r>
     </w:p>
     <w:p>
       <w:pPr>
@@ -2623,20 +2684,85 @@
         <w:spacing w:after="240"/>
         <w:rPr>
           <w:rFonts w:ascii="Times" w:hAnsi="Times" w:cs="Times"/>
-          <w:b/>
-          <w:bCs/>
-        </w:rPr>
-      </w:pPr>
+          <w:bCs/>
+        </w:rPr>
+      </w:pPr>
+      <w:r>
+        <w:rPr>
+          <w:rFonts w:ascii="Times" w:hAnsi="Times" w:cs="Times"/>
+          <w:bCs/>
+        </w:rPr>
+        <w:t xml:space="preserve">Över </w:t>
+      </w:r>
+      <w:proofErr w:type="gramStart"/>
+      <w:r>
+        <w:rPr>
+          <w:rFonts w:ascii="Times" w:hAnsi="Times" w:cs="Times"/>
+          <w:bCs/>
+        </w:rPr>
+        <w:t>70%</w:t>
+      </w:r>
+      <w:proofErr w:type="gramEnd"/>
+      <w:r>
+        <w:rPr>
+          <w:rFonts w:ascii="Times" w:hAnsi="Times" w:cs="Times"/>
+          <w:bCs/>
+        </w:rPr>
+        <w:t xml:space="preserve"> av inläggen handlade om aktiviteter man hade gjort vid ett stationärt perspektiv, antingen på jobbet eller hemmet. Bara </w:t>
+      </w:r>
+      <w:proofErr w:type="gramStart"/>
+      <w:r>
+        <w:rPr>
+          <w:rFonts w:ascii="Times" w:hAnsi="Times" w:cs="Times"/>
+          <w:bCs/>
+        </w:rPr>
+        <w:t>17%</w:t>
+      </w:r>
+      <w:proofErr w:type="gramEnd"/>
+      <w:r>
+        <w:rPr>
+          <w:rFonts w:ascii="Times" w:hAnsi="Times" w:cs="Times"/>
+          <w:bCs/>
+        </w:rPr>
+        <w:t xml:space="preserve"> var om aktiviteter som gjordes vig resor, aktiviter utomhus och vid pendling. Detta påpekar att mobilt inte bara används för </w:t>
+      </w:r>
       <w:proofErr w:type="spellStart"/>
       <w:r>
         <w:rPr>
           <w:rFonts w:ascii="Times" w:hAnsi="Times" w:cs="Times"/>
-          <w:b/>
-          <w:bCs/>
-        </w:rPr>
-        <w:t>Location</w:t>
+          <w:bCs/>
+        </w:rPr>
+        <w:t>outdoors</w:t>
       </w:r>
       <w:proofErr w:type="spellEnd"/>
+      <w:r>
+        <w:rPr>
+          <w:rFonts w:ascii="Times" w:hAnsi="Times" w:cs="Times"/>
+          <w:bCs/>
+        </w:rPr>
+        <w:t xml:space="preserve"> aktiviteter utan även i hemmet, tack vare </w:t>
+      </w:r>
+      <w:r>
+        <w:rPr>
+          <w:rFonts w:ascii="Times" w:hAnsi="Times" w:cs="Times"/>
+          <w:bCs/>
+        </w:rPr>
+        <w:sym w:font="Wingdings" w:char="F0E0"/>
+      </w:r>
+      <w:r>
+        <w:rPr>
+          <w:rFonts w:ascii="Times" w:hAnsi="Times" w:cs="Times"/>
+          <w:bCs/>
+        </w:rPr>
+        <w:t xml:space="preserve"> bekvämligheten.</w:t>
+      </w:r>
+      <w:r>
+        <w:rPr>
+          <w:rFonts w:ascii="Times" w:hAnsi="Times" w:cs="Times"/>
+          <w:bCs/>
+        </w:rPr>
+        <w:t xml:space="preserve"> </w:t>
+      </w:r>
     </w:p>
     <w:p>
       <w:pPr>
@@ -2655,39 +2781,7 @@
           <w:rFonts w:ascii="Times" w:hAnsi="Times" w:cs="Times"/>
           <w:bCs/>
         </w:rPr>
-        <w:t xml:space="preserve">Över </w:t>
-      </w:r>
-      <w:proofErr w:type="gramStart"/>
-      <w:r>
-        <w:rPr>
-          <w:rFonts w:ascii="Times" w:hAnsi="Times" w:cs="Times"/>
-          <w:bCs/>
-        </w:rPr>
-        <w:t>70%</w:t>
-      </w:r>
-      <w:proofErr w:type="gramEnd"/>
-      <w:r>
-        <w:rPr>
-          <w:rFonts w:ascii="Times" w:hAnsi="Times" w:cs="Times"/>
-          <w:bCs/>
-        </w:rPr>
-        <w:t xml:space="preserve"> av inläggen handlade om aktiviteter man hade gjort vid ett stationärt perspektiv, antingen på jobbet eller hemmet. Bara </w:t>
-      </w:r>
-      <w:proofErr w:type="gramStart"/>
-      <w:r>
-        <w:rPr>
-          <w:rFonts w:ascii="Times" w:hAnsi="Times" w:cs="Times"/>
-          <w:bCs/>
-        </w:rPr>
-        <w:t>17%</w:t>
-      </w:r>
-      <w:proofErr w:type="gramEnd"/>
-      <w:r>
-        <w:rPr>
-          <w:rFonts w:ascii="Times" w:hAnsi="Times" w:cs="Times"/>
-          <w:bCs/>
-        </w:rPr>
-        <w:t xml:space="preserve"> var om aktiviteter som gjordes vig resor, aktiviter utomhus och vid pendling. Detta påpekar att mobilt inte bara används för </w:t>
+        <w:t xml:space="preserve">Påpekar att mobilt web tillåter flera 1 </w:t>
       </w:r>
       <w:proofErr w:type="spellStart"/>
       <w:r>
@@ -2695,7 +2789,7 @@
           <w:rFonts w:ascii="Times" w:hAnsi="Times" w:cs="Times"/>
           <w:bCs/>
         </w:rPr>
-        <w:t>outdoors</w:t>
+        <w:t>minutes</w:t>
       </w:r>
       <w:proofErr w:type="spellEnd"/>
       <w:r>
@@ -2703,28 +2797,224 @@
           <w:rFonts w:ascii="Times" w:hAnsi="Times" w:cs="Times"/>
           <w:bCs/>
         </w:rPr>
-        <w:t xml:space="preserve"> aktiviteter utan även i hemmet, tack vare </w:t>
-      </w:r>
-      <w:r>
-        <w:rPr>
-          <w:rFonts w:ascii="Times" w:hAnsi="Times" w:cs="Times"/>
-          <w:bCs/>
-        </w:rPr>
-        <w:sym w:font="Wingdings" w:char="F0E0"/>
-      </w:r>
-      <w:r>
-        <w:rPr>
-          <w:rFonts w:ascii="Times" w:hAnsi="Times" w:cs="Times"/>
-          <w:bCs/>
-        </w:rPr>
-        <w:t xml:space="preserve"> bekvämligheten.</w:t>
-      </w:r>
-      <w:r>
-        <w:rPr>
-          <w:rFonts w:ascii="Times" w:hAnsi="Times" w:cs="Times"/>
-          <w:bCs/>
-        </w:rPr>
-        <w:t xml:space="preserve"> </w:t>
+        <w:t xml:space="preserve"> interaction med verkliga livet. Mobilt alltid på, alltid online. Datorn hemma tar tid att sätta på. </w:t>
+      </w:r>
+    </w:p>
+    <w:p>
+      <w:pPr>
+        <w:autoSpaceDE w:val="0"/>
+        <w:autoSpaceDN w:val="0"/>
+        <w:adjustRightInd w:val="0"/>
+        <w:rPr>
+          <w:rFonts w:ascii="CMR8" w:hAnsi="CMR8" w:cs="CMR8"/>
+          <w:sz w:val="16"/>
+          <w:szCs w:val="16"/>
+          <w:lang w:val="en-US"/>
+        </w:rPr>
+      </w:pPr>
+    </w:p>
+    <w:p>
+      <w:pPr>
+        <w:autoSpaceDE w:val="0"/>
+        <w:autoSpaceDN w:val="0"/>
+        <w:adjustRightInd w:val="0"/>
+        <w:rPr>
+          <w:rFonts w:ascii="CMR8" w:hAnsi="CMR8" w:cs="CMR8"/>
+          <w:sz w:val="16"/>
+          <w:szCs w:val="16"/>
+          <w:lang w:val="en-US"/>
+        </w:rPr>
+      </w:pPr>
+    </w:p>
+    <w:p>
+      <w:pPr>
+        <w:autoSpaceDE w:val="0"/>
+        <w:autoSpaceDN w:val="0"/>
+        <w:adjustRightInd w:val="0"/>
+        <w:rPr>
+          <w:rFonts w:ascii="CMR8" w:hAnsi="CMR8" w:cs="CMR8"/>
+          <w:sz w:val="16"/>
+          <w:szCs w:val="16"/>
+          <w:lang w:val="en-US"/>
+        </w:rPr>
+      </w:pPr>
+    </w:p>
+    <w:p>
+      <w:pPr>
+        <w:autoSpaceDE w:val="0"/>
+        <w:autoSpaceDN w:val="0"/>
+        <w:adjustRightInd w:val="0"/>
+        <w:rPr>
+          <w:rFonts w:ascii="CMR8" w:hAnsi="CMR8" w:cs="CMR8"/>
+          <w:sz w:val="16"/>
+          <w:szCs w:val="16"/>
+          <w:lang w:val="en-US"/>
+        </w:rPr>
+      </w:pPr>
+    </w:p>
+    <w:p>
+      <w:pPr>
+        <w:autoSpaceDE w:val="0"/>
+        <w:autoSpaceDN w:val="0"/>
+        <w:adjustRightInd w:val="0"/>
+        <w:rPr>
+          <w:rFonts w:ascii="CMR8" w:hAnsi="CMR8" w:cs="CMR8"/>
+          <w:sz w:val="16"/>
+          <w:szCs w:val="16"/>
+          <w:lang w:val="en-US"/>
+        </w:rPr>
+      </w:pPr>
+    </w:p>
+    <w:p>
+      <w:pPr>
+        <w:autoSpaceDE w:val="0"/>
+        <w:autoSpaceDN w:val="0"/>
+        <w:adjustRightInd w:val="0"/>
+        <w:rPr>
+          <w:rFonts w:ascii="CMR8" w:hAnsi="CMR8" w:cs="CMR8"/>
+          <w:sz w:val="16"/>
+          <w:szCs w:val="16"/>
+          <w:lang w:val="en-US"/>
+        </w:rPr>
+      </w:pPr>
+    </w:p>
+    <w:p>
+      <w:pPr>
+        <w:autoSpaceDE w:val="0"/>
+        <w:autoSpaceDN w:val="0"/>
+        <w:adjustRightInd w:val="0"/>
+        <w:rPr>
+          <w:rFonts w:ascii="CMR8" w:hAnsi="CMR8" w:cs="CMR8"/>
+          <w:sz w:val="16"/>
+          <w:szCs w:val="16"/>
+          <w:lang w:val="en-US"/>
+        </w:rPr>
+      </w:pPr>
+    </w:p>
+    <w:p>
+      <w:pPr>
+        <w:autoSpaceDE w:val="0"/>
+        <w:autoSpaceDN w:val="0"/>
+        <w:adjustRightInd w:val="0"/>
+        <w:rPr>
+          <w:rFonts w:ascii="CMR8" w:hAnsi="CMR8" w:cs="CMR8"/>
+          <w:sz w:val="16"/>
+          <w:szCs w:val="16"/>
+          <w:lang w:val="en-US"/>
+        </w:rPr>
+      </w:pPr>
+      <w:r>
+        <w:rPr>
+          <w:rFonts w:ascii="CMR8" w:hAnsi="CMR8" w:cs="CMR8"/>
+          <w:sz w:val="16"/>
+          <w:szCs w:val="16"/>
+          <w:lang w:val="en-US"/>
+        </w:rPr>
+        <w:t>Traveling Abroad 0.5</w:t>
+      </w:r>
+    </w:p>
+    <w:p>
+      <w:pPr>
+        <w:autoSpaceDE w:val="0"/>
+        <w:autoSpaceDN w:val="0"/>
+        <w:adjustRightInd w:val="0"/>
+        <w:rPr>
+          <w:rFonts w:ascii="CMR8" w:hAnsi="CMR8" w:cs="CMR8"/>
+          <w:sz w:val="16"/>
+          <w:szCs w:val="16"/>
+          <w:lang w:val="en-US"/>
+        </w:rPr>
+      </w:pPr>
+      <w:r>
+        <w:rPr>
+          <w:rFonts w:ascii="CMR8" w:hAnsi="CMR8" w:cs="CMR8"/>
+          <w:sz w:val="16"/>
+          <w:szCs w:val="16"/>
+          <w:lang w:val="en-US"/>
+        </w:rPr>
+        <w:t>Outdoors 7.2</w:t>
+      </w:r>
+    </w:p>
+    <w:p>
+      <w:pPr>
+        <w:autoSpaceDE w:val="0"/>
+        <w:autoSpaceDN w:val="0"/>
+        <w:adjustRightInd w:val="0"/>
+        <w:rPr>
+          <w:rFonts w:ascii="CMR8" w:hAnsi="CMR8" w:cs="CMR8"/>
+          <w:sz w:val="16"/>
+          <w:szCs w:val="16"/>
+          <w:lang w:val="en-US"/>
+        </w:rPr>
+      </w:pPr>
+      <w:r>
+        <w:rPr>
+          <w:rFonts w:ascii="CMR8" w:hAnsi="CMR8" w:cs="CMR8"/>
+          <w:sz w:val="16"/>
+          <w:szCs w:val="16"/>
+          <w:lang w:val="en-US"/>
+        </w:rPr>
+        <w:t>Indoors 11.4</w:t>
+      </w:r>
+    </w:p>
+    <w:p>
+      <w:pPr>
+        <w:autoSpaceDE w:val="0"/>
+        <w:autoSpaceDN w:val="0"/>
+        <w:adjustRightInd w:val="0"/>
+        <w:rPr>
+          <w:rFonts w:ascii="CMR8" w:hAnsi="CMR8" w:cs="CMR8"/>
+          <w:sz w:val="16"/>
+          <w:szCs w:val="16"/>
+          <w:lang w:val="en-US"/>
+        </w:rPr>
+      </w:pPr>
+      <w:r>
+        <w:rPr>
+          <w:rFonts w:ascii="CMR8" w:hAnsi="CMR8" w:cs="CMR8"/>
+          <w:sz w:val="16"/>
+          <w:szCs w:val="16"/>
+          <w:lang w:val="en-US"/>
+        </w:rPr>
+        <w:t>Commuting/in transit 9.6</w:t>
+      </w:r>
+    </w:p>
+    <w:p>
+      <w:pPr>
+        <w:autoSpaceDE w:val="0"/>
+        <w:autoSpaceDN w:val="0"/>
+        <w:adjustRightInd w:val="0"/>
+        <w:rPr>
+          <w:rFonts w:ascii="CMR8" w:hAnsi="CMR8" w:cs="CMR8"/>
+          <w:sz w:val="16"/>
+          <w:szCs w:val="16"/>
+        </w:rPr>
+      </w:pPr>
+      <w:r>
+        <w:rPr>
+          <w:rFonts w:ascii="CMR8" w:hAnsi="CMR8" w:cs="CMR8"/>
+          <w:sz w:val="16"/>
+          <w:szCs w:val="16"/>
+        </w:rPr>
+        <w:t xml:space="preserve">At </w:t>
+      </w:r>
+      <w:proofErr w:type="spellStart"/>
+      <w:r>
+        <w:rPr>
+          <w:rFonts w:ascii="CMR8" w:hAnsi="CMR8" w:cs="CMR8"/>
+          <w:sz w:val="16"/>
+          <w:szCs w:val="16"/>
+        </w:rPr>
+        <w:t>work</w:t>
+      </w:r>
+      <w:proofErr w:type="spellEnd"/>
+      <w:r>
+        <w:rPr>
+          <w:rFonts w:ascii="CMR8" w:hAnsi="CMR8" w:cs="CMR8"/>
+          <w:sz w:val="16"/>
+          <w:szCs w:val="16"/>
+        </w:rPr>
+        <w:t>/college 21.8</w:t>
       </w:r>
     </w:p>
     <w:p>
@@ -2741,244 +3031,29 @@
       </w:pPr>
       <w:r>
         <w:rPr>
-          <w:rFonts w:ascii="Times" w:hAnsi="Times" w:cs="Times"/>
-          <w:bCs/>
-        </w:rPr>
-        <w:t xml:space="preserve">Påpekar att mobilt web tillåter flera 1 </w:t>
+          <w:rFonts w:ascii="CMR8" w:hAnsi="CMR8" w:cs="CMR8"/>
+          <w:sz w:val="16"/>
+          <w:szCs w:val="16"/>
+        </w:rPr>
+        <w:t xml:space="preserve">At </w:t>
       </w:r>
       <w:proofErr w:type="spellStart"/>
       <w:r>
         <w:rPr>
-          <w:rFonts w:ascii="Times" w:hAnsi="Times" w:cs="Times"/>
-          <w:bCs/>
-        </w:rPr>
-        <w:t>minutes</w:t>
+          <w:rFonts w:ascii="CMR8" w:hAnsi="CMR8" w:cs="CMR8"/>
+          <w:sz w:val="16"/>
+          <w:szCs w:val="16"/>
+        </w:rPr>
+        <w:t>home</w:t>
       </w:r>
       <w:proofErr w:type="spellEnd"/>
       <w:r>
         <w:rPr>
-          <w:rFonts w:ascii="Times" w:hAnsi="Times" w:cs="Times"/>
-          <w:bCs/>
-        </w:rPr>
-        <w:t xml:space="preserve"> interaction med verkliga livet. Mobilt alltid på, alltid online. Datorn hemma tar tid att sätta på. </w:t>
-      </w:r>
-    </w:p>
-    <w:p>
-      <w:pPr>
-        <w:autoSpaceDE w:val="0"/>
-        <w:autoSpaceDN w:val="0"/>
-        <w:adjustRightInd w:val="0"/>
-        <w:rPr>
-          <w:rFonts w:ascii="CMR8" w:hAnsi="CMR8" w:cs="CMR8"/>
-          <w:sz w:val="16"/>
-          <w:szCs w:val="16"/>
-          <w:lang w:val="en-US"/>
-        </w:rPr>
-      </w:pPr>
-    </w:p>
-    <w:p>
-      <w:pPr>
-        <w:autoSpaceDE w:val="0"/>
-        <w:autoSpaceDN w:val="0"/>
-        <w:adjustRightInd w:val="0"/>
-        <w:rPr>
-          <w:rFonts w:ascii="CMR8" w:hAnsi="CMR8" w:cs="CMR8"/>
-          <w:sz w:val="16"/>
-          <w:szCs w:val="16"/>
-          <w:lang w:val="en-US"/>
-        </w:rPr>
-      </w:pPr>
-    </w:p>
-    <w:p>
-      <w:pPr>
-        <w:autoSpaceDE w:val="0"/>
-        <w:autoSpaceDN w:val="0"/>
-        <w:adjustRightInd w:val="0"/>
-        <w:rPr>
-          <w:rFonts w:ascii="CMR8" w:hAnsi="CMR8" w:cs="CMR8"/>
-          <w:sz w:val="16"/>
-          <w:szCs w:val="16"/>
-          <w:lang w:val="en-US"/>
-        </w:rPr>
-      </w:pPr>
-    </w:p>
-    <w:p>
-      <w:pPr>
-        <w:autoSpaceDE w:val="0"/>
-        <w:autoSpaceDN w:val="0"/>
-        <w:adjustRightInd w:val="0"/>
-        <w:rPr>
-          <w:rFonts w:ascii="CMR8" w:hAnsi="CMR8" w:cs="CMR8"/>
-          <w:sz w:val="16"/>
-          <w:szCs w:val="16"/>
-          <w:lang w:val="en-US"/>
-        </w:rPr>
-      </w:pPr>
-    </w:p>
-    <w:p>
-      <w:pPr>
-        <w:autoSpaceDE w:val="0"/>
-        <w:autoSpaceDN w:val="0"/>
-        <w:adjustRightInd w:val="0"/>
-        <w:rPr>
-          <w:rFonts w:ascii="CMR8" w:hAnsi="CMR8" w:cs="CMR8"/>
-          <w:sz w:val="16"/>
-          <w:szCs w:val="16"/>
-          <w:lang w:val="en-US"/>
-        </w:rPr>
-      </w:pPr>
-    </w:p>
-    <w:p>
-      <w:pPr>
-        <w:autoSpaceDE w:val="0"/>
-        <w:autoSpaceDN w:val="0"/>
-        <w:adjustRightInd w:val="0"/>
-        <w:rPr>
-          <w:rFonts w:ascii="CMR8" w:hAnsi="CMR8" w:cs="CMR8"/>
-          <w:sz w:val="16"/>
-          <w:szCs w:val="16"/>
-          <w:lang w:val="en-US"/>
-        </w:rPr>
-      </w:pPr>
-    </w:p>
-    <w:p>
-      <w:pPr>
-        <w:autoSpaceDE w:val="0"/>
-        <w:autoSpaceDN w:val="0"/>
-        <w:adjustRightInd w:val="0"/>
-        <w:rPr>
-          <w:rFonts w:ascii="CMR8" w:hAnsi="CMR8" w:cs="CMR8"/>
-          <w:sz w:val="16"/>
-          <w:szCs w:val="16"/>
-          <w:lang w:val="en-US"/>
-        </w:rPr>
-      </w:pPr>
-    </w:p>
-    <w:p>
-      <w:pPr>
-        <w:autoSpaceDE w:val="0"/>
-        <w:autoSpaceDN w:val="0"/>
-        <w:adjustRightInd w:val="0"/>
-        <w:rPr>
-          <w:rFonts w:ascii="CMR8" w:hAnsi="CMR8" w:cs="CMR8"/>
-          <w:sz w:val="16"/>
-          <w:szCs w:val="16"/>
-          <w:lang w:val="en-US"/>
-        </w:rPr>
-      </w:pPr>
-      <w:r>
-        <w:rPr>
-          <w:rFonts w:ascii="CMR8" w:hAnsi="CMR8" w:cs="CMR8"/>
-          <w:sz w:val="16"/>
-          <w:szCs w:val="16"/>
-          <w:lang w:val="en-US"/>
-        </w:rPr>
-        <w:lastRenderedPageBreak/>
-        <w:t>Traveling Abroad 0.5</w:t>
-      </w:r>
-    </w:p>
-    <w:p>
-      <w:pPr>
-        <w:autoSpaceDE w:val="0"/>
-        <w:autoSpaceDN w:val="0"/>
-        <w:adjustRightInd w:val="0"/>
-        <w:rPr>
-          <w:rFonts w:ascii="CMR8" w:hAnsi="CMR8" w:cs="CMR8"/>
-          <w:sz w:val="16"/>
-          <w:szCs w:val="16"/>
-          <w:lang w:val="en-US"/>
-        </w:rPr>
-      </w:pPr>
-      <w:r>
-        <w:rPr>
-          <w:rFonts w:ascii="CMR8" w:hAnsi="CMR8" w:cs="CMR8"/>
-          <w:sz w:val="16"/>
-          <w:szCs w:val="16"/>
-          <w:lang w:val="en-US"/>
-        </w:rPr>
-        <w:t>Outdoors 7.2</w:t>
-      </w:r>
-    </w:p>
-    <w:p>
-      <w:pPr>
-        <w:autoSpaceDE w:val="0"/>
-        <w:autoSpaceDN w:val="0"/>
-        <w:adjustRightInd w:val="0"/>
-        <w:rPr>
-          <w:rFonts w:ascii="CMR8" w:hAnsi="CMR8" w:cs="CMR8"/>
-          <w:sz w:val="16"/>
-          <w:szCs w:val="16"/>
-          <w:lang w:val="en-US"/>
-        </w:rPr>
-      </w:pPr>
-      <w:r>
-        <w:rPr>
-          <w:rFonts w:ascii="CMR8" w:hAnsi="CMR8" w:cs="CMR8"/>
-          <w:sz w:val="16"/>
-          <w:szCs w:val="16"/>
-          <w:lang w:val="en-US"/>
-        </w:rPr>
-        <w:t>Indoors 11.4</w:t>
-      </w:r>
-    </w:p>
-    <w:p>
-      <w:pPr>
-        <w:autoSpaceDE w:val="0"/>
-        <w:autoSpaceDN w:val="0"/>
-        <w:adjustRightInd w:val="0"/>
-        <w:rPr>
-          <w:rFonts w:ascii="CMR8" w:hAnsi="CMR8" w:cs="CMR8"/>
-          <w:sz w:val="16"/>
-          <w:szCs w:val="16"/>
-          <w:lang w:val="en-US"/>
-        </w:rPr>
-      </w:pPr>
-      <w:r>
-        <w:rPr>
-          <w:rFonts w:ascii="CMR8" w:hAnsi="CMR8" w:cs="CMR8"/>
-          <w:sz w:val="16"/>
-          <w:szCs w:val="16"/>
-          <w:lang w:val="en-US"/>
-        </w:rPr>
-        <w:t>Commuting/in transit 9.6</w:t>
-      </w:r>
-    </w:p>
-    <w:p>
-      <w:pPr>
-        <w:autoSpaceDE w:val="0"/>
-        <w:autoSpaceDN w:val="0"/>
-        <w:adjustRightInd w:val="0"/>
-        <w:rPr>
-          <w:rFonts w:ascii="CMR8" w:hAnsi="CMR8" w:cs="CMR8"/>
-          <w:sz w:val="16"/>
-          <w:szCs w:val="16"/>
-        </w:rPr>
-      </w:pPr>
-      <w:r>
-        <w:rPr>
-          <w:rFonts w:ascii="CMR8" w:hAnsi="CMR8" w:cs="CMR8"/>
-          <w:sz w:val="16"/>
-          <w:szCs w:val="16"/>
-        </w:rPr>
-        <w:t xml:space="preserve">At </w:t>
-      </w:r>
-      <w:proofErr w:type="spellStart"/>
-      <w:r>
-        <w:rPr>
-          <w:rFonts w:ascii="CMR8" w:hAnsi="CMR8" w:cs="CMR8"/>
-          <w:sz w:val="16"/>
-          <w:szCs w:val="16"/>
-        </w:rPr>
-        <w:t>work</w:t>
-      </w:r>
-      <w:proofErr w:type="spellEnd"/>
-      <w:r>
-        <w:rPr>
-          <w:rFonts w:ascii="CMR8" w:hAnsi="CMR8" w:cs="CMR8"/>
-          <w:sz w:val="16"/>
-          <w:szCs w:val="16"/>
-        </w:rPr>
-        <w:t>/college 21.8</w:t>
+          <w:rFonts w:ascii="CMR8" w:hAnsi="CMR8" w:cs="CMR8"/>
+          <w:sz w:val="16"/>
+          <w:szCs w:val="16"/>
+        </w:rPr>
+        <w:t xml:space="preserve"> 49.6</w:t>
       </w:r>
     </w:p>
     <w:p>
@@ -2990,107 +3065,90 @@
         <w:spacing w:after="240"/>
         <w:rPr>
           <w:rFonts w:ascii="Times" w:hAnsi="Times" w:cs="Times"/>
-          <w:bCs/>
-        </w:rPr>
-      </w:pPr>
-      <w:r>
-        <w:rPr>
-          <w:rFonts w:ascii="CMR8" w:hAnsi="CMR8" w:cs="CMR8"/>
-          <w:sz w:val="16"/>
-          <w:szCs w:val="16"/>
-        </w:rPr>
-        <w:t xml:space="preserve">At </w:t>
-      </w:r>
-      <w:proofErr w:type="spellStart"/>
-      <w:r>
-        <w:rPr>
-          <w:rFonts w:ascii="CMR8" w:hAnsi="CMR8" w:cs="CMR8"/>
-          <w:sz w:val="16"/>
-          <w:szCs w:val="16"/>
-        </w:rPr>
-        <w:t>home</w:t>
-      </w:r>
-      <w:proofErr w:type="spellEnd"/>
-      <w:r>
-        <w:rPr>
-          <w:rFonts w:ascii="CMR8" w:hAnsi="CMR8" w:cs="CMR8"/>
-          <w:sz w:val="16"/>
-          <w:szCs w:val="16"/>
-        </w:rPr>
-        <w:t xml:space="preserve"> 49.6</w:t>
-      </w:r>
-    </w:p>
-    <w:p>
-      <w:pPr>
-        <w:widowControl w:val="0"/>
+          <w:b/>
+          <w:bCs/>
+        </w:rPr>
+      </w:pPr>
+      <w:proofErr w:type="gramStart"/>
+      <w:r>
+        <w:rPr>
+          <w:rFonts w:ascii="Times" w:hAnsi="Times" w:cs="Times"/>
+          <w:b/>
+          <w:bCs/>
+        </w:rPr>
+        <w:t>Sociala kontext</w:t>
+      </w:r>
+      <w:proofErr w:type="gramEnd"/>
+    </w:p>
+    <w:p>
+      <w:pPr>
+        <w:rPr>
+          <w:rFonts w:ascii="Times" w:hAnsi="Times" w:cs="Times"/>
+          <w:bCs/>
+        </w:rPr>
+      </w:pPr>
+      <w:proofErr w:type="gramStart"/>
+      <w:r>
+        <w:rPr>
+          <w:rFonts w:ascii="Times" w:hAnsi="Times" w:cs="Times"/>
+          <w:bCs/>
+        </w:rPr>
+        <w:t>Sociala kontext</w:t>
+      </w:r>
+      <w:proofErr w:type="gramEnd"/>
+      <w:r>
+        <w:rPr>
+          <w:rFonts w:ascii="Times" w:hAnsi="Times" w:cs="Times"/>
+          <w:bCs/>
+        </w:rPr>
+        <w:t xml:space="preserve"> syftar på vilka som var med under aktiviteten, mer än 65% var inte ensamma när aktiviteten gjordes. I </w:t>
+      </w:r>
+      <w:proofErr w:type="gramStart"/>
+      <w:r>
+        <w:rPr>
+          <w:rFonts w:ascii="Times" w:hAnsi="Times" w:cs="Times"/>
+          <w:bCs/>
+        </w:rPr>
+        <w:t>50%</w:t>
+      </w:r>
+      <w:proofErr w:type="gramEnd"/>
+      <w:r>
+        <w:rPr>
+          <w:rFonts w:ascii="Times" w:hAnsi="Times" w:cs="Times"/>
+          <w:bCs/>
+        </w:rPr>
+        <w:t xml:space="preserve"> av fallen har aktiviteten gjorts med någon nära så som familj eller nära vänner. </w:t>
+      </w:r>
+    </w:p>
+    <w:p>
+      <w:pPr>
+        <w:rPr>
+          <w:rFonts w:ascii="Times" w:hAnsi="Times" w:cs="Times"/>
+          <w:bCs/>
+        </w:rPr>
+      </w:pPr>
+    </w:p>
+    <w:p>
+      <w:pPr>
         <w:autoSpaceDE w:val="0"/>
         <w:autoSpaceDN w:val="0"/>
         <w:adjustRightInd w:val="0"/>
-        <w:spacing w:after="240"/>
-        <w:rPr>
-          <w:rFonts w:ascii="Times" w:hAnsi="Times" w:cs="Times"/>
-          <w:b/>
-          <w:bCs/>
-        </w:rPr>
-      </w:pPr>
-      <w:proofErr w:type="gramStart"/>
-      <w:r>
-        <w:rPr>
-          <w:rFonts w:ascii="Times" w:hAnsi="Times" w:cs="Times"/>
-          <w:b/>
-          <w:bCs/>
-        </w:rPr>
-        <w:t>Sociala kontext</w:t>
-      </w:r>
-      <w:proofErr w:type="gramEnd"/>
-    </w:p>
-    <w:p>
-      <w:pPr>
-        <w:rPr>
-          <w:rFonts w:ascii="Times" w:hAnsi="Times" w:cs="Times"/>
-          <w:bCs/>
-        </w:rPr>
-      </w:pPr>
-      <w:proofErr w:type="gramStart"/>
-      <w:r>
-        <w:rPr>
-          <w:rFonts w:ascii="Times" w:hAnsi="Times" w:cs="Times"/>
-          <w:bCs/>
-        </w:rPr>
-        <w:t>Sociala kontext</w:t>
-      </w:r>
-      <w:proofErr w:type="gramEnd"/>
-      <w:r>
-        <w:rPr>
-          <w:rFonts w:ascii="Times" w:hAnsi="Times" w:cs="Times"/>
-          <w:bCs/>
-        </w:rPr>
-        <w:t xml:space="preserve"> syftar på vilka som var med under aktiviteten, mer än 65% var inte ensamma när aktiviteten gjordes. I </w:t>
-      </w:r>
-      <w:proofErr w:type="gramStart"/>
-      <w:r>
-        <w:rPr>
-          <w:rFonts w:ascii="Times" w:hAnsi="Times" w:cs="Times"/>
-          <w:bCs/>
-        </w:rPr>
-        <w:t>50%</w:t>
-      </w:r>
-      <w:proofErr w:type="gramEnd"/>
-      <w:r>
-        <w:rPr>
-          <w:rFonts w:ascii="Times" w:hAnsi="Times" w:cs="Times"/>
-          <w:bCs/>
-        </w:rPr>
-        <w:t xml:space="preserve"> av fallen har aktiviteten gjorts med någon nära så som familj eller nära vänner. </w:t>
-      </w:r>
-    </w:p>
-    <w:p>
-      <w:pPr>
-        <w:rPr>
-          <w:rFonts w:ascii="Times" w:hAnsi="Times" w:cs="Times"/>
-          <w:bCs/>
-        </w:rPr>
-      </w:pPr>
+        <w:rPr>
+          <w:rFonts w:ascii="CMR8" w:hAnsi="CMR8" w:cs="CMR8"/>
+          <w:sz w:val="16"/>
+          <w:szCs w:val="16"/>
+          <w:lang w:val="en-US"/>
+        </w:rPr>
+      </w:pPr>
+      <w:r>
+        <w:rPr>
+          <w:rFonts w:ascii="CMR8" w:hAnsi="CMR8" w:cs="CMR8"/>
+          <w:sz w:val="16"/>
+          <w:szCs w:val="16"/>
+          <w:lang w:val="en-US"/>
+        </w:rPr>
+        <w:t>Other 0.6</w:t>
+      </w:r>
     </w:p>
     <w:p>
       <w:pPr>
@@ -3111,7 +3169,7 @@
           <w:szCs w:val="16"/>
           <w:lang w:val="en-US"/>
         </w:rPr>
-        <w:t>Other 0.6</w:t>
+        <w:t>With Strangers 1.9</w:t>
       </w:r>
     </w:p>
     <w:p>
@@ -3133,7 +3191,7 @@
           <w:szCs w:val="16"/>
           <w:lang w:val="en-US"/>
         </w:rPr>
-        <w:t>With Strangers 1.9</w:t>
+        <w:t>With Friends 4.8</w:t>
       </w:r>
     </w:p>
     <w:p>
@@ -3155,7 +3213,7 @@
           <w:szCs w:val="16"/>
           <w:lang w:val="en-US"/>
         </w:rPr>
-        <w:t>With Friends 4.8</w:t>
+        <w:t>With Colleagues 17.5</w:t>
       </w:r>
     </w:p>
     <w:p>
@@ -3177,7 +3235,7 @@
           <w:szCs w:val="16"/>
           <w:lang w:val="en-US"/>
         </w:rPr>
-        <w:t>With Colleagues 17.5</w:t>
+        <w:t>With Family 18.0</w:t>
       </w:r>
     </w:p>
     <w:p>
@@ -3199,8 +3257,254 @@
           <w:szCs w:val="16"/>
           <w:lang w:val="en-US"/>
         </w:rPr>
-        <w:t>With Family 18.0</w:t>
-      </w:r>
+        <w:t>With Partner 26.0</w:t>
+      </w:r>
+    </w:p>
+    <w:p>
+      <w:pPr>
+        <w:rPr>
+          <w:rFonts w:ascii="Times" w:hAnsi="Times" w:cs="Times"/>
+          <w:bCs/>
+        </w:rPr>
+      </w:pPr>
+      <w:proofErr w:type="spellStart"/>
+      <w:r>
+        <w:rPr>
+          <w:rFonts w:ascii="CMR8" w:hAnsi="CMR8" w:cs="CMR8"/>
+          <w:sz w:val="16"/>
+          <w:szCs w:val="16"/>
+        </w:rPr>
+        <w:t>Alone</w:t>
+      </w:r>
+      <w:proofErr w:type="spellEnd"/>
+      <w:r>
+        <w:rPr>
+          <w:rFonts w:ascii="CMR8" w:hAnsi="CMR8" w:cs="CMR8"/>
+          <w:sz w:val="16"/>
+          <w:szCs w:val="16"/>
+        </w:rPr>
+        <w:t xml:space="preserve"> 31.3</w:t>
+      </w:r>
+    </w:p>
+    <w:p>
+      <w:pPr>
+        <w:rPr>
+          <w:rFonts w:ascii="Times" w:hAnsi="Times" w:cs="Times"/>
+          <w:bCs/>
+        </w:rPr>
+      </w:pPr>
+    </w:p>
+    <w:p>
+      <w:pPr>
+        <w:rPr>
+          <w:rFonts w:ascii="Times" w:hAnsi="Times" w:cs="Times"/>
+          <w:bCs/>
+        </w:rPr>
+      </w:pPr>
+      <w:r>
+        <w:rPr>
+          <w:rFonts w:ascii="Times" w:hAnsi="Times" w:cs="Times"/>
+          <w:bCs/>
+        </w:rPr>
+        <w:t xml:space="preserve">Man använder mobilt web för att få snabbt svar till något i en gruppdiskussion. Även snabba sök för att visa någonting för en kompis. </w:t>
+      </w:r>
+      <w:r>
+        <w:rPr>
+          <w:rFonts w:ascii="Times" w:hAnsi="Times" w:cs="Times"/>
+          <w:bCs/>
+        </w:rPr>
+        <w:sym w:font="Wingdings" w:char="F0E0"/>
+      </w:r>
+      <w:r>
+        <w:rPr>
+          <w:rFonts w:ascii="Times" w:hAnsi="Times" w:cs="Times"/>
+          <w:bCs/>
+        </w:rPr>
+        <w:t xml:space="preserve"> </w:t>
+      </w:r>
+      <w:proofErr w:type="gramStart"/>
+      <w:r>
+        <w:rPr>
+          <w:rFonts w:ascii="Times" w:hAnsi="Times" w:cs="Times"/>
+          <w:bCs/>
+        </w:rPr>
+        <w:t>snabba sök av information.</w:t>
+      </w:r>
+      <w:proofErr w:type="gramEnd"/>
+    </w:p>
+    <w:p>
+      <w:pPr>
+        <w:rPr>
+          <w:rFonts w:ascii="Times" w:hAnsi="Times" w:cs="Times"/>
+          <w:bCs/>
+        </w:rPr>
+      </w:pPr>
+    </w:p>
+    <w:p>
+      <w:pPr>
+        <w:rPr>
+          <w:rFonts w:ascii="Times" w:hAnsi="Times" w:cs="Times"/>
+          <w:bCs/>
+        </w:rPr>
+      </w:pPr>
+      <w:r>
+        <w:rPr>
+          <w:rFonts w:ascii="Times" w:hAnsi="Times" w:cs="Times"/>
+          <w:bCs/>
+        </w:rPr>
+        <w:t xml:space="preserve">Samtidigt säger </w:t>
+      </w:r>
+      <w:proofErr w:type="spellStart"/>
+      <w:r>
+        <w:rPr>
+          <w:rFonts w:ascii="Times" w:hAnsi="Times" w:cs="Times"/>
+          <w:bCs/>
+        </w:rPr>
+        <w:t>taylor</w:t>
+      </w:r>
+      <w:proofErr w:type="spellEnd"/>
+      <w:r>
+        <w:rPr>
+          <w:rFonts w:ascii="Times" w:hAnsi="Times" w:cs="Times"/>
+          <w:bCs/>
+        </w:rPr>
+        <w:t xml:space="preserve"> studien sker när personer är ensamma, vilket inte visas i denna studie och tyder på att det kan ske åt båda hållen.</w:t>
+      </w:r>
+    </w:p>
+    <w:p>
+      <w:pPr>
+        <w:rPr>
+          <w:rFonts w:ascii="Times" w:hAnsi="Times" w:cs="Times"/>
+          <w:bCs/>
+        </w:rPr>
+      </w:pPr>
+    </w:p>
+    <w:p>
+      <w:pPr>
+        <w:rPr>
+          <w:rFonts w:ascii="Times" w:hAnsi="Times" w:cs="Times"/>
+          <w:bCs/>
+        </w:rPr>
+      </w:pPr>
+      <w:proofErr w:type="gramStart"/>
+      <w:r>
+        <w:rPr>
+          <w:rFonts w:ascii="Times" w:hAnsi="Times" w:cs="Times"/>
+          <w:b/>
+          <w:bCs/>
+        </w:rPr>
+        <w:t>Temporärt</w:t>
+      </w:r>
+      <w:proofErr w:type="gramEnd"/>
+      <w:r>
+        <w:rPr>
+          <w:rFonts w:ascii="Times" w:hAnsi="Times" w:cs="Times"/>
+          <w:b/>
+          <w:bCs/>
+        </w:rPr>
+        <w:t xml:space="preserve"> kontext – Då man behöver nånting för aktiviteten snabbt</w:t>
+      </w:r>
+      <w:r>
+        <w:rPr>
+          <w:rFonts w:ascii="Times" w:hAnsi="Times" w:cs="Times"/>
+          <w:bCs/>
+        </w:rPr>
+        <w:t>.</w:t>
+      </w:r>
+    </w:p>
+    <w:p>
+      <w:pPr>
+        <w:rPr>
+          <w:rFonts w:ascii="Times" w:hAnsi="Times" w:cs="Times"/>
+          <w:bCs/>
+        </w:rPr>
+      </w:pPr>
+      <w:r>
+        <w:rPr>
+          <w:rFonts w:ascii="Times" w:hAnsi="Times" w:cs="Times"/>
+          <w:bCs/>
+        </w:rPr>
+        <w:t xml:space="preserve">Ungefär </w:t>
+      </w:r>
+      <w:proofErr w:type="gramStart"/>
+      <w:r>
+        <w:rPr>
+          <w:rFonts w:ascii="Times" w:hAnsi="Times" w:cs="Times"/>
+          <w:bCs/>
+        </w:rPr>
+        <w:t>30%</w:t>
+      </w:r>
+      <w:proofErr w:type="gramEnd"/>
+      <w:r>
+        <w:rPr>
+          <w:rFonts w:ascii="Times" w:hAnsi="Times" w:cs="Times"/>
+          <w:bCs/>
+        </w:rPr>
+        <w:t xml:space="preserve"> av alla aktiviteter krävde att man behövde det akut. Tidigare studier har visat att mycket av mobilt web sker när användaren behöver något snabbt, och att tid är viktigt när det gäller mobilt. </w:t>
+      </w:r>
+    </w:p>
+    <w:p>
+      <w:pPr>
+        <w:rPr>
+          <w:rFonts w:ascii="Times" w:hAnsi="Times" w:cs="Times"/>
+          <w:bCs/>
+        </w:rPr>
+      </w:pPr>
+    </w:p>
+    <w:p>
+      <w:pPr>
+        <w:rPr>
+          <w:rFonts w:ascii="Times" w:hAnsi="Times" w:cs="Times"/>
+          <w:bCs/>
+        </w:rPr>
+      </w:pPr>
+      <w:r>
+        <w:rPr>
+          <w:rFonts w:ascii="Times" w:hAnsi="Times" w:cs="Times"/>
+          <w:bCs/>
+        </w:rPr>
+        <w:t xml:space="preserve">När användarna var ute eller pendlade så var deras 40-47% av aktiviteterna brådskande. Men hemma var deras aktiviteter endast </w:t>
+      </w:r>
+      <w:proofErr w:type="gramStart"/>
+      <w:r>
+        <w:rPr>
+          <w:rFonts w:ascii="Times" w:hAnsi="Times" w:cs="Times"/>
+          <w:bCs/>
+        </w:rPr>
+        <w:t>26%</w:t>
+      </w:r>
+      <w:proofErr w:type="gramEnd"/>
+      <w:r>
+        <w:rPr>
+          <w:rFonts w:ascii="Times" w:hAnsi="Times" w:cs="Times"/>
+          <w:bCs/>
+        </w:rPr>
+        <w:t xml:space="preserve"> brådskande. Visade sig att mobilt web användes för att kunna ta sig till nästa steg i planering, </w:t>
+      </w:r>
+      <w:proofErr w:type="spellStart"/>
+      <w:r>
+        <w:rPr>
+          <w:rFonts w:ascii="Times" w:hAnsi="Times" w:cs="Times"/>
+          <w:bCs/>
+        </w:rPr>
+        <w:t>t.ex</w:t>
+      </w:r>
+      <w:proofErr w:type="spellEnd"/>
+      <w:r>
+        <w:rPr>
+          <w:rFonts w:ascii="Times" w:hAnsi="Times" w:cs="Times"/>
+          <w:bCs/>
+        </w:rPr>
+        <w:t xml:space="preserve"> kartor, info osv. </w:t>
+      </w:r>
+    </w:p>
+    <w:p>
+      <w:pPr>
+        <w:rPr>
+          <w:rFonts w:ascii="Times" w:hAnsi="Times" w:cs="Times"/>
+          <w:bCs/>
+        </w:rPr>
+      </w:pPr>
     </w:p>
     <w:p>
       <w:pPr>
@@ -3208,267 +3512,39 @@
         <w:autoSpaceDN w:val="0"/>
         <w:adjustRightInd w:val="0"/>
         <w:rPr>
-          <w:rFonts w:ascii="CMR8" w:hAnsi="CMR8" w:cs="CMR8"/>
-          <w:sz w:val="16"/>
-          <w:szCs w:val="16"/>
-          <w:lang w:val="en-US"/>
-        </w:rPr>
-      </w:pPr>
-      <w:r>
-        <w:rPr>
-          <w:rFonts w:ascii="CMR8" w:hAnsi="CMR8" w:cs="CMR8"/>
-          <w:sz w:val="16"/>
-          <w:szCs w:val="16"/>
-          <w:lang w:val="en-US"/>
-        </w:rPr>
-        <w:t>With Partner 26.0</w:t>
-      </w:r>
-    </w:p>
-    <w:p>
-      <w:pPr>
-        <w:rPr>
-          <w:rFonts w:ascii="Times" w:hAnsi="Times" w:cs="Times"/>
-          <w:bCs/>
-        </w:rPr>
-      </w:pPr>
-      <w:proofErr w:type="spellStart"/>
-      <w:r>
-        <w:rPr>
-          <w:rFonts w:ascii="CMR8" w:hAnsi="CMR8" w:cs="CMR8"/>
-          <w:sz w:val="16"/>
-          <w:szCs w:val="16"/>
-        </w:rPr>
-        <w:t>Alone</w:t>
-      </w:r>
-      <w:proofErr w:type="spellEnd"/>
-      <w:r>
-        <w:rPr>
-          <w:rFonts w:ascii="CMR8" w:hAnsi="CMR8" w:cs="CMR8"/>
-          <w:sz w:val="16"/>
-          <w:szCs w:val="16"/>
-        </w:rPr>
-        <w:t xml:space="preserve"> 31.3</w:t>
-      </w:r>
-    </w:p>
-    <w:p>
-      <w:pPr>
-        <w:rPr>
-          <w:rFonts w:ascii="Times" w:hAnsi="Times" w:cs="Times"/>
-          <w:bCs/>
-        </w:rPr>
-      </w:pPr>
-    </w:p>
-    <w:p>
-      <w:pPr>
-        <w:rPr>
-          <w:rFonts w:ascii="Times" w:hAnsi="Times" w:cs="Times"/>
-          <w:bCs/>
-        </w:rPr>
-      </w:pPr>
-      <w:r>
-        <w:rPr>
-          <w:rFonts w:ascii="Times" w:hAnsi="Times" w:cs="Times"/>
-          <w:bCs/>
-        </w:rPr>
-        <w:t xml:space="preserve">Man använder mobilt web för att få snabbt svar till något i en gruppdiskussion. Även snabba sök för att visa någonting för en kompis. </w:t>
-      </w:r>
-      <w:r>
-        <w:rPr>
-          <w:rFonts w:ascii="Times" w:hAnsi="Times" w:cs="Times"/>
-          <w:bCs/>
-        </w:rPr>
-        <w:sym w:font="Wingdings" w:char="F0E0"/>
-      </w:r>
-      <w:r>
-        <w:rPr>
-          <w:rFonts w:ascii="Times" w:hAnsi="Times" w:cs="Times"/>
-          <w:bCs/>
-        </w:rPr>
-        <w:t xml:space="preserve"> </w:t>
-      </w:r>
-      <w:proofErr w:type="gramStart"/>
-      <w:r>
-        <w:rPr>
-          <w:rFonts w:ascii="Times" w:hAnsi="Times" w:cs="Times"/>
-          <w:bCs/>
-        </w:rPr>
-        <w:t>snabba sök av information.</w:t>
-      </w:r>
-      <w:proofErr w:type="gramEnd"/>
-    </w:p>
-    <w:p>
-      <w:pPr>
-        <w:rPr>
-          <w:rFonts w:ascii="Times" w:hAnsi="Times" w:cs="Times"/>
-          <w:bCs/>
-        </w:rPr>
-      </w:pPr>
-    </w:p>
-    <w:p>
-      <w:pPr>
-        <w:rPr>
-          <w:rFonts w:ascii="Times" w:hAnsi="Times" w:cs="Times"/>
-          <w:bCs/>
-        </w:rPr>
-      </w:pPr>
-      <w:r>
-        <w:rPr>
-          <w:rFonts w:ascii="Times" w:hAnsi="Times" w:cs="Times"/>
-          <w:bCs/>
-        </w:rPr>
-        <w:t xml:space="preserve">Samtidigt säger </w:t>
-      </w:r>
-      <w:proofErr w:type="spellStart"/>
-      <w:r>
-        <w:rPr>
-          <w:rFonts w:ascii="Times" w:hAnsi="Times" w:cs="Times"/>
-          <w:bCs/>
-        </w:rPr>
-        <w:t>taylor</w:t>
-      </w:r>
-      <w:proofErr w:type="spellEnd"/>
-      <w:r>
-        <w:rPr>
-          <w:rFonts w:ascii="Times" w:hAnsi="Times" w:cs="Times"/>
-          <w:bCs/>
-        </w:rPr>
-        <w:t xml:space="preserve"> studien sker när personer är ensamma, vilket inte visas i denna studie och tyder på att det kan ske åt båda hållen.</w:t>
-      </w:r>
-    </w:p>
-    <w:p>
-      <w:pPr>
-        <w:rPr>
-          <w:rFonts w:ascii="Times" w:hAnsi="Times" w:cs="Times"/>
-          <w:bCs/>
-        </w:rPr>
-      </w:pPr>
-    </w:p>
-    <w:p>
-      <w:pPr>
-        <w:rPr>
-          <w:rFonts w:ascii="Times" w:hAnsi="Times" w:cs="Times"/>
-          <w:bCs/>
-        </w:rPr>
-      </w:pPr>
-      <w:proofErr w:type="gramStart"/>
-      <w:r>
-        <w:rPr>
-          <w:rFonts w:ascii="Times" w:hAnsi="Times" w:cs="Times"/>
-          <w:b/>
-          <w:bCs/>
-        </w:rPr>
-        <w:t>Temporärt</w:t>
-      </w:r>
-      <w:proofErr w:type="gramEnd"/>
-      <w:r>
-        <w:rPr>
-          <w:rFonts w:ascii="Times" w:hAnsi="Times" w:cs="Times"/>
-          <w:b/>
-          <w:bCs/>
-        </w:rPr>
-        <w:t xml:space="preserve"> kontext – Då man behöver nånting för aktiviteten snabbt</w:t>
-      </w:r>
-      <w:r>
-        <w:rPr>
-          <w:rFonts w:ascii="Times" w:hAnsi="Times" w:cs="Times"/>
-          <w:bCs/>
-        </w:rPr>
-        <w:t>.</w:t>
-      </w:r>
-    </w:p>
-    <w:p>
-      <w:pPr>
-        <w:rPr>
-          <w:rFonts w:ascii="Times" w:hAnsi="Times" w:cs="Times"/>
-          <w:bCs/>
-        </w:rPr>
-      </w:pPr>
-      <w:r>
-        <w:rPr>
-          <w:rFonts w:ascii="Times" w:hAnsi="Times" w:cs="Times"/>
-          <w:bCs/>
-        </w:rPr>
-        <w:t xml:space="preserve">Ungefär </w:t>
-      </w:r>
-      <w:proofErr w:type="gramStart"/>
-      <w:r>
-        <w:rPr>
-          <w:rFonts w:ascii="Times" w:hAnsi="Times" w:cs="Times"/>
-          <w:bCs/>
-        </w:rPr>
-        <w:t>30%</w:t>
-      </w:r>
-      <w:proofErr w:type="gramEnd"/>
-      <w:r>
-        <w:rPr>
-          <w:rFonts w:ascii="Times" w:hAnsi="Times" w:cs="Times"/>
-          <w:bCs/>
-        </w:rPr>
-        <w:t xml:space="preserve"> av alla aktiviteter krävde att man behövde det akut. Tidigare studier har visat att mycket av mobilt web sker när användaren behöver något snabbt, och att tid är viktigt när det gäller mobilt. </w:t>
-      </w:r>
-    </w:p>
-    <w:p>
-      <w:pPr>
-        <w:rPr>
-          <w:rFonts w:ascii="Times" w:hAnsi="Times" w:cs="Times"/>
-          <w:bCs/>
-        </w:rPr>
-      </w:pPr>
-    </w:p>
-    <w:p>
-      <w:pPr>
-        <w:rPr>
-          <w:rFonts w:ascii="Times" w:hAnsi="Times" w:cs="Times"/>
-          <w:bCs/>
-        </w:rPr>
-      </w:pPr>
-      <w:r>
-        <w:rPr>
-          <w:rFonts w:ascii="Times" w:hAnsi="Times" w:cs="Times"/>
-          <w:bCs/>
-        </w:rPr>
-        <w:t xml:space="preserve">När användarna var ute eller pendlade så var deras 40-47% av aktiviteterna brådskande. Men hemma var deras aktiviteter endast </w:t>
-      </w:r>
-      <w:proofErr w:type="gramStart"/>
-      <w:r>
-        <w:rPr>
-          <w:rFonts w:ascii="Times" w:hAnsi="Times" w:cs="Times"/>
-          <w:bCs/>
-        </w:rPr>
-        <w:t>26%</w:t>
-      </w:r>
-      <w:proofErr w:type="gramEnd"/>
-      <w:r>
-        <w:rPr>
-          <w:rFonts w:ascii="Times" w:hAnsi="Times" w:cs="Times"/>
-          <w:bCs/>
-        </w:rPr>
-        <w:t xml:space="preserve"> brådskande. Visade sig att mobilt web användes för att kunna ta sig till nästa steg i planering, </w:t>
-      </w:r>
-      <w:proofErr w:type="spellStart"/>
-      <w:r>
-        <w:rPr>
-          <w:rFonts w:ascii="Times" w:hAnsi="Times" w:cs="Times"/>
-          <w:bCs/>
-        </w:rPr>
-        <w:t>t.ex</w:t>
-      </w:r>
-      <w:proofErr w:type="spellEnd"/>
-      <w:r>
-        <w:rPr>
-          <w:rFonts w:ascii="Times" w:hAnsi="Times" w:cs="Times"/>
-          <w:bCs/>
-        </w:rPr>
-        <w:t xml:space="preserve"> kartor, info osv. </w:t>
-      </w:r>
-    </w:p>
-    <w:p>
-      <w:pPr>
-        <w:rPr>
-          <w:rFonts w:ascii="Times" w:hAnsi="Times" w:cs="Times"/>
-          <w:bCs/>
-        </w:rPr>
-      </w:pPr>
+          <w:rFonts w:ascii="CMBX8" w:hAnsi="CMBX8" w:cs="CMBX8"/>
+          <w:sz w:val="16"/>
+          <w:szCs w:val="16"/>
+          <w:lang w:val="en-US"/>
+        </w:rPr>
+      </w:pPr>
+      <w:r>
+        <w:rPr>
+          <w:rFonts w:ascii="CMBX8" w:hAnsi="CMBX8" w:cs="CMBX8"/>
+          <w:sz w:val="16"/>
+          <w:szCs w:val="16"/>
+          <w:lang w:val="en-US"/>
+        </w:rPr>
+        <w:t xml:space="preserve">Location % </w:t>
+      </w:r>
+      <w:r>
+        <w:rPr>
+          <w:rFonts w:ascii="CMBX8" w:hAnsi="CMBX8" w:cs="CMBX8"/>
+          <w:sz w:val="16"/>
+          <w:szCs w:val="16"/>
+          <w:lang w:val="en-US"/>
+        </w:rPr>
+        <w:t xml:space="preserve"> --------------------------- </w:t>
+      </w:r>
+      <w:r>
+        <w:rPr>
+          <w:rFonts w:ascii="CMBX8" w:hAnsi="CMBX8" w:cs="CMBX8"/>
+          <w:sz w:val="16"/>
+          <w:szCs w:val="16"/>
+          <w:lang w:val="en-US"/>
+        </w:rPr>
+        <w:t>Urgent Diary Entries</w:t>
+      </w:r>
     </w:p>
     <w:p>
       <w:pPr>
@@ -3476,58 +3552,65 @@
         <w:autoSpaceDN w:val="0"/>
         <w:adjustRightInd w:val="0"/>
         <w:rPr>
-          <w:rFonts w:ascii="CMBX8" w:hAnsi="CMBX8" w:cs="CMBX8"/>
-          <w:sz w:val="16"/>
-          <w:szCs w:val="16"/>
-          <w:lang w:val="en-US"/>
-        </w:rPr>
-      </w:pPr>
-      <w:r>
-        <w:rPr>
-          <w:rFonts w:ascii="CMBX8" w:hAnsi="CMBX8" w:cs="CMBX8"/>
-          <w:sz w:val="16"/>
-          <w:szCs w:val="16"/>
-          <w:lang w:val="en-US"/>
-        </w:rPr>
-        <w:t xml:space="preserve">Location </w:t>
-      </w:r>
-      <w:proofErr w:type="gramStart"/>
-      <w:r>
-        <w:rPr>
-          <w:rFonts w:ascii="CMBX8" w:hAnsi="CMBX8" w:cs="CMBX8"/>
-          <w:sz w:val="16"/>
-          <w:szCs w:val="16"/>
-          <w:lang w:val="en-US"/>
-        </w:rPr>
-        <w:t xml:space="preserve">% </w:t>
-      </w:r>
-      <w:r>
-        <w:rPr>
-          <w:rFonts w:ascii="CMBX8" w:hAnsi="CMBX8" w:cs="CMBX8"/>
-          <w:sz w:val="16"/>
-          <w:szCs w:val="16"/>
-          <w:lang w:val="en-US"/>
-        </w:rPr>
-        <w:t xml:space="preserve"> ---------------------------</w:t>
-      </w:r>
-      <w:proofErr w:type="gramEnd"/>
-      <w:r>
-        <w:rPr>
-          <w:rFonts w:ascii="CMBX8" w:hAnsi="CMBX8" w:cs="CMBX8"/>
-          <w:sz w:val="16"/>
-          <w:szCs w:val="16"/>
-          <w:lang w:val="en-US"/>
-        </w:rPr>
-        <w:t xml:space="preserve"> </w:t>
-      </w:r>
-      <w:r>
-        <w:rPr>
-          <w:rFonts w:ascii="CMBX8" w:hAnsi="CMBX8" w:cs="CMBX8"/>
-          <w:sz w:val="16"/>
-          <w:szCs w:val="16"/>
-          <w:lang w:val="en-US"/>
-        </w:rPr>
-        <w:t>Urgent Diary Entries</w:t>
+          <w:rFonts w:ascii="CMR8" w:hAnsi="CMR8" w:cs="CMR8"/>
+          <w:sz w:val="16"/>
+          <w:szCs w:val="16"/>
+          <w:lang w:val="en-US"/>
+        </w:rPr>
+      </w:pPr>
+      <w:r>
+        <w:rPr>
+          <w:rFonts w:ascii="CMR8" w:hAnsi="CMR8" w:cs="CMR8"/>
+          <w:sz w:val="16"/>
+          <w:szCs w:val="16"/>
+          <w:lang w:val="en-US"/>
+        </w:rPr>
+        <w:t xml:space="preserve">Indoors </w:t>
+      </w:r>
+      <w:r>
+        <w:rPr>
+          <w:rFonts w:ascii="CMR8" w:hAnsi="CMR8" w:cs="CMR8"/>
+          <w:sz w:val="16"/>
+          <w:szCs w:val="16"/>
+          <w:lang w:val="en-US"/>
+        </w:rPr>
+        <w:t xml:space="preserve">       </w:t>
+      </w:r>
+      <w:r>
+        <w:rPr>
+          <w:rFonts w:ascii="CMR8" w:hAnsi="CMR8" w:cs="CMR8"/>
+          <w:sz w:val="16"/>
+          <w:szCs w:val="16"/>
+          <w:lang w:val="en-US"/>
+        </w:rPr>
+        <w:tab/>
+      </w:r>
+      <w:r>
+        <w:rPr>
+          <w:rFonts w:ascii="CMR8" w:hAnsi="CMR8" w:cs="CMR8"/>
+          <w:sz w:val="16"/>
+          <w:szCs w:val="16"/>
+          <w:lang w:val="en-US"/>
+        </w:rPr>
+        <w:tab/>
+      </w:r>
+      <w:r>
+        <w:rPr>
+          <w:rFonts w:ascii="CMR8" w:hAnsi="CMR8" w:cs="CMR8"/>
+          <w:sz w:val="16"/>
+          <w:szCs w:val="16"/>
+          <w:lang w:val="en-US"/>
+        </w:rPr>
+        <w:tab/>
+      </w:r>
+      <w:r>
+        <w:rPr>
+          <w:rFonts w:ascii="CMR8" w:hAnsi="CMR8" w:cs="CMR8"/>
+          <w:sz w:val="16"/>
+          <w:szCs w:val="16"/>
+          <w:lang w:val="en-US"/>
+        </w:rPr>
+        <w:t>31.6</w:t>
       </w:r>
     </w:p>
     <w:p>
@@ -3549,16 +3632,7 @@
           <w:szCs w:val="16"/>
           <w:lang w:val="en-US"/>
         </w:rPr>
-        <w:t xml:space="preserve">Indoors </w:t>
-      </w:r>
-      <w:r>
-        <w:rPr>
-          <w:rFonts w:ascii="CMR8" w:hAnsi="CMR8" w:cs="CMR8"/>
-          <w:sz w:val="16"/>
-          <w:szCs w:val="16"/>
-          <w:lang w:val="en-US"/>
-        </w:rPr>
-        <w:t xml:space="preserve">       </w:t>
+        <w:t xml:space="preserve">Outdoors </w:t>
       </w:r>
       <w:r>
         <w:rPr>
@@ -3594,7 +3668,16 @@
           <w:szCs w:val="16"/>
           <w:lang w:val="en-US"/>
         </w:rPr>
-        <w:t>31.6</w:t>
+        <w:tab/>
+      </w:r>
+      <w:r>
+        <w:rPr>
+          <w:rFonts w:ascii="CMR8" w:hAnsi="CMR8" w:cs="CMR8"/>
+          <w:sz w:val="16"/>
+          <w:szCs w:val="16"/>
+          <w:lang w:val="en-US"/>
+        </w:rPr>
+        <w:t>46.7</w:t>
       </w:r>
     </w:p>
     <w:p>
@@ -3616,7 +3699,7 @@
           <w:szCs w:val="16"/>
           <w:lang w:val="en-US"/>
         </w:rPr>
-        <w:t xml:space="preserve">Outdoors </w:t>
+        <w:t xml:space="preserve">Commuting/in transit </w:t>
       </w:r>
       <w:r>
         <w:rPr>
@@ -3643,25 +3726,7 @@
           <w:szCs w:val="16"/>
           <w:lang w:val="en-US"/>
         </w:rPr>
-        <w:tab/>
-      </w:r>
-      <w:r>
-        <w:rPr>
-          <w:rFonts w:ascii="CMR8" w:hAnsi="CMR8" w:cs="CMR8"/>
-          <w:sz w:val="16"/>
-          <w:szCs w:val="16"/>
-          <w:lang w:val="en-US"/>
-        </w:rPr>
-        <w:tab/>
-      </w:r>
-      <w:r>
-        <w:rPr>
-          <w:rFonts w:ascii="CMR8" w:hAnsi="CMR8" w:cs="CMR8"/>
-          <w:sz w:val="16"/>
-          <w:szCs w:val="16"/>
-          <w:lang w:val="en-US"/>
-        </w:rPr>
-        <w:t>46.7</w:t>
+        <w:t>40.0</w:t>
       </w:r>
     </w:p>
     <w:p>
@@ -3683,7 +3748,7 @@
           <w:szCs w:val="16"/>
           <w:lang w:val="en-US"/>
         </w:rPr>
-        <w:t xml:space="preserve">Commuting/in transit </w:t>
+        <w:t xml:space="preserve">At work/college </w:t>
       </w:r>
       <w:r>
         <w:rPr>
@@ -3710,8 +3775,248 @@
           <w:szCs w:val="16"/>
           <w:lang w:val="en-US"/>
         </w:rPr>
-        <w:t>40.0</w:t>
-      </w:r>
+        <w:tab/>
+      </w:r>
+      <w:r>
+        <w:rPr>
+          <w:rFonts w:ascii="CMR8" w:hAnsi="CMR8" w:cs="CMR8"/>
+          <w:sz w:val="16"/>
+          <w:szCs w:val="16"/>
+          <w:lang w:val="en-US"/>
+        </w:rPr>
+        <w:t>29.1</w:t>
+      </w:r>
+    </w:p>
+    <w:p>
+      <w:pPr>
+        <w:rPr>
+          <w:rFonts w:ascii="CMR8" w:hAnsi="CMR8" w:cs="CMR8"/>
+          <w:sz w:val="16"/>
+          <w:szCs w:val="16"/>
+          <w:lang w:val="en-US"/>
+        </w:rPr>
+      </w:pPr>
+      <w:r>
+        <w:rPr>
+          <w:rFonts w:ascii="CMR8" w:hAnsi="CMR8" w:cs="CMR8"/>
+          <w:sz w:val="16"/>
+          <w:szCs w:val="16"/>
+          <w:lang w:val="en-US"/>
+        </w:rPr>
+        <w:t xml:space="preserve">At home </w:t>
+      </w:r>
+      <w:r>
+        <w:rPr>
+          <w:rFonts w:ascii="CMR8" w:hAnsi="CMR8" w:cs="CMR8"/>
+          <w:sz w:val="16"/>
+          <w:szCs w:val="16"/>
+          <w:lang w:val="en-US"/>
+        </w:rPr>
+        <w:tab/>
+      </w:r>
+      <w:r>
+        <w:rPr>
+          <w:rFonts w:ascii="CMR8" w:hAnsi="CMR8" w:cs="CMR8"/>
+          <w:sz w:val="16"/>
+          <w:szCs w:val="16"/>
+          <w:lang w:val="en-US"/>
+        </w:rPr>
+        <w:tab/>
+      </w:r>
+      <w:r>
+        <w:rPr>
+          <w:rFonts w:ascii="CMR8" w:hAnsi="CMR8" w:cs="CMR8"/>
+          <w:sz w:val="16"/>
+          <w:szCs w:val="16"/>
+          <w:lang w:val="en-US"/>
+        </w:rPr>
+        <w:tab/>
+      </w:r>
+      <w:r>
+        <w:rPr>
+          <w:rFonts w:ascii="CMR8" w:hAnsi="CMR8" w:cs="CMR8"/>
+          <w:sz w:val="16"/>
+          <w:szCs w:val="16"/>
+          <w:lang w:val="en-US"/>
+        </w:rPr>
+        <w:tab/>
+      </w:r>
+      <w:r>
+        <w:rPr>
+          <w:rFonts w:ascii="CMR8" w:hAnsi="CMR8" w:cs="CMR8"/>
+          <w:sz w:val="16"/>
+          <w:szCs w:val="16"/>
+          <w:lang w:val="en-US"/>
+        </w:rPr>
+        <w:t>25.6</w:t>
+      </w:r>
+    </w:p>
+    <w:p>
+      <w:pPr>
+        <w:rPr>
+          <w:rFonts w:ascii="CMR8" w:hAnsi="CMR8" w:cs="CMR8"/>
+          <w:sz w:val="16"/>
+          <w:szCs w:val="16"/>
+          <w:lang w:val="en-US"/>
+        </w:rPr>
+      </w:pPr>
+    </w:p>
+    <w:p>
+      <w:pPr>
+        <w:rPr>
+          <w:rFonts w:ascii="Times New Roman" w:hAnsi="Times New Roman" w:cs="Times New Roman"/>
+          <w:b/>
+          <w:lang w:val="en-US"/>
+        </w:rPr>
+      </w:pPr>
+      <w:r>
+        <w:rPr>
+          <w:rFonts w:ascii="Times New Roman" w:hAnsi="Times New Roman" w:cs="Times New Roman"/>
+          <w:b/>
+          <w:lang w:val="en-US"/>
+        </w:rPr>
+        <w:t>Motivation</w:t>
+      </w:r>
+    </w:p>
+    <w:p>
+      <w:pPr>
+        <w:rPr>
+          <w:rFonts w:ascii="Times New Roman" w:hAnsi="Times New Roman" w:cs="Times New Roman"/>
+        </w:rPr>
+      </w:pPr>
+      <w:r>
+        <w:rPr>
+          <w:rFonts w:ascii="Times New Roman" w:hAnsi="Times New Roman" w:cs="Times New Roman"/>
+        </w:rPr>
+        <w:t xml:space="preserve">Taylor skrev att det </w:t>
+      </w:r>
+      <w:proofErr w:type="spellStart"/>
+      <w:r>
+        <w:rPr>
+          <w:rFonts w:ascii="Times New Roman" w:hAnsi="Times New Roman" w:cs="Times New Roman"/>
+        </w:rPr>
+        <w:t>fabbs</w:t>
+      </w:r>
+      <w:proofErr w:type="spellEnd"/>
+      <w:r>
+        <w:rPr>
+          <w:rFonts w:ascii="Times New Roman" w:hAnsi="Times New Roman" w:cs="Times New Roman"/>
+        </w:rPr>
+        <w:t xml:space="preserve"> 6 nyckel motivationer för access till mobilt we</w:t>
+      </w:r>
+      <w:r>
+        <w:rPr>
+          <w:rFonts w:ascii="Times New Roman" w:hAnsi="Times New Roman" w:cs="Times New Roman"/>
+        </w:rPr>
+        <w:t>b, dessa var, medvetenhet(</w:t>
+      </w:r>
+      <w:proofErr w:type="spellStart"/>
+      <w:proofErr w:type="gramStart"/>
+      <w:r>
+        <w:rPr>
+          <w:rFonts w:ascii="Times New Roman" w:hAnsi="Times New Roman" w:cs="Times New Roman"/>
+        </w:rPr>
+        <w:t>email,nyheter</w:t>
+      </w:r>
+      <w:proofErr w:type="spellEnd"/>
+      <w:proofErr w:type="gramEnd"/>
+      <w:r>
+        <w:rPr>
+          <w:rFonts w:ascii="Times New Roman" w:hAnsi="Times New Roman" w:cs="Times New Roman"/>
+        </w:rPr>
+        <w:t xml:space="preserve">, </w:t>
+      </w:r>
+      <w:proofErr w:type="spellStart"/>
+      <w:r>
+        <w:rPr>
+          <w:rFonts w:ascii="Times New Roman" w:hAnsi="Times New Roman" w:cs="Times New Roman"/>
+        </w:rPr>
+        <w:t>tweets</w:t>
+      </w:r>
+      <w:proofErr w:type="spellEnd"/>
+      <w:r>
+        <w:rPr>
+          <w:rFonts w:ascii="Times New Roman" w:hAnsi="Times New Roman" w:cs="Times New Roman"/>
+        </w:rPr>
+        <w:t xml:space="preserve">, </w:t>
+      </w:r>
+      <w:proofErr w:type="spellStart"/>
+      <w:r>
+        <w:rPr>
+          <w:rFonts w:ascii="Times New Roman" w:hAnsi="Times New Roman" w:cs="Times New Roman"/>
+        </w:rPr>
+        <w:t>facebook</w:t>
+      </w:r>
+      <w:proofErr w:type="spellEnd"/>
+      <w:r>
+        <w:rPr>
+          <w:rFonts w:ascii="Times New Roman" w:hAnsi="Times New Roman" w:cs="Times New Roman"/>
+        </w:rPr>
+        <w:t xml:space="preserve"> status)</w:t>
+      </w:r>
+      <w:r>
+        <w:rPr>
+          <w:rFonts w:ascii="Times New Roman" w:hAnsi="Times New Roman" w:cs="Times New Roman"/>
+        </w:rPr>
+        <w:t>, tidsplanering</w:t>
+      </w:r>
+      <w:r>
+        <w:rPr>
+          <w:rFonts w:ascii="Times New Roman" w:hAnsi="Times New Roman" w:cs="Times New Roman"/>
+        </w:rPr>
+        <w:t>(planering för saker man ska göra, almenacka osv)</w:t>
+      </w:r>
+      <w:r>
+        <w:rPr>
+          <w:rFonts w:ascii="Times New Roman" w:hAnsi="Times New Roman" w:cs="Times New Roman"/>
+        </w:rPr>
+        <w:t>, nyfikenhet</w:t>
+      </w:r>
+      <w:r>
+        <w:rPr>
+          <w:rFonts w:ascii="Times New Roman" w:hAnsi="Times New Roman" w:cs="Times New Roman"/>
+        </w:rPr>
+        <w:t>(i mån av att visa att man har rätt eller hitta information av en viss detalj just för stunden),diversion(i mån av att få tid att gå)</w:t>
+      </w:r>
+      <w:r>
+        <w:rPr>
+          <w:rFonts w:ascii="Times New Roman" w:hAnsi="Times New Roman" w:cs="Times New Roman"/>
+        </w:rPr>
+        <w:t>, social kontakt</w:t>
+      </w:r>
+      <w:r>
+        <w:rPr>
+          <w:rFonts w:ascii="Times New Roman" w:hAnsi="Times New Roman" w:cs="Times New Roman"/>
+        </w:rPr>
+        <w:t xml:space="preserve">(uppdatera </w:t>
+      </w:r>
+      <w:proofErr w:type="spellStart"/>
+      <w:r>
+        <w:rPr>
+          <w:rFonts w:ascii="Times New Roman" w:hAnsi="Times New Roman" w:cs="Times New Roman"/>
+        </w:rPr>
+        <w:t>facebook</w:t>
+      </w:r>
+      <w:proofErr w:type="spellEnd"/>
+      <w:r>
+        <w:rPr>
+          <w:rFonts w:ascii="Times New Roman" w:hAnsi="Times New Roman" w:cs="Times New Roman"/>
+        </w:rPr>
+        <w:t xml:space="preserve"> status eller checka in på ställen)</w:t>
+      </w:r>
+      <w:r>
+        <w:rPr>
+          <w:rFonts w:ascii="Times New Roman" w:hAnsi="Times New Roman" w:cs="Times New Roman"/>
+        </w:rPr>
+        <w:t>, socialt undvikande.</w:t>
+      </w:r>
+    </w:p>
+    <w:p>
+      <w:pPr>
+        <w:rPr>
+          <w:rFonts w:ascii="Times New Roman" w:hAnsi="Times New Roman" w:cs="Times New Roman"/>
+        </w:rPr>
+      </w:pPr>
     </w:p>
     <w:p>
       <w:pPr>
@@ -3719,288 +4024,30 @@
         <w:autoSpaceDN w:val="0"/>
         <w:adjustRightInd w:val="0"/>
         <w:rPr>
-          <w:rFonts w:ascii="CMR8" w:hAnsi="CMR8" w:cs="CMR8"/>
-          <w:sz w:val="16"/>
-          <w:szCs w:val="16"/>
-          <w:lang w:val="en-US"/>
-        </w:rPr>
-      </w:pPr>
-      <w:r>
-        <w:rPr>
-          <w:rFonts w:ascii="CMR8" w:hAnsi="CMR8" w:cs="CMR8"/>
-          <w:sz w:val="16"/>
-          <w:szCs w:val="16"/>
-          <w:lang w:val="en-US"/>
-        </w:rPr>
-        <w:t xml:space="preserve">At work/college </w:t>
-      </w:r>
-      <w:r>
-        <w:rPr>
-          <w:rFonts w:ascii="CMR8" w:hAnsi="CMR8" w:cs="CMR8"/>
-          <w:sz w:val="16"/>
-          <w:szCs w:val="16"/>
-          <w:lang w:val="en-US"/>
-        </w:rPr>
-        <w:tab/>
-      </w:r>
-      <w:r>
-        <w:rPr>
-          <w:rFonts w:ascii="CMR8" w:hAnsi="CMR8" w:cs="CMR8"/>
-          <w:sz w:val="16"/>
-          <w:szCs w:val="16"/>
-          <w:lang w:val="en-US"/>
-        </w:rPr>
-        <w:tab/>
-      </w:r>
-      <w:r>
-        <w:rPr>
-          <w:rFonts w:ascii="CMR8" w:hAnsi="CMR8" w:cs="CMR8"/>
-          <w:sz w:val="16"/>
-          <w:szCs w:val="16"/>
-          <w:lang w:val="en-US"/>
-        </w:rPr>
-        <w:tab/>
-      </w:r>
-      <w:r>
-        <w:rPr>
-          <w:rFonts w:ascii="CMR8" w:hAnsi="CMR8" w:cs="CMR8"/>
-          <w:sz w:val="16"/>
-          <w:szCs w:val="16"/>
-          <w:lang w:val="en-US"/>
-        </w:rPr>
-        <w:t>29.1</w:t>
-      </w:r>
-    </w:p>
-    <w:p>
-      <w:pPr>
-        <w:rPr>
-          <w:rFonts w:ascii="CMR8" w:hAnsi="CMR8" w:cs="CMR8"/>
-          <w:sz w:val="16"/>
-          <w:szCs w:val="16"/>
-          <w:lang w:val="en-US"/>
-        </w:rPr>
-      </w:pPr>
-      <w:r>
-        <w:rPr>
-          <w:rFonts w:ascii="CMR8" w:hAnsi="CMR8" w:cs="CMR8"/>
-          <w:sz w:val="16"/>
-          <w:szCs w:val="16"/>
-          <w:lang w:val="en-US"/>
-        </w:rPr>
-        <w:t xml:space="preserve">At home </w:t>
-      </w:r>
-      <w:r>
-        <w:rPr>
-          <w:rFonts w:ascii="CMR8" w:hAnsi="CMR8" w:cs="CMR8"/>
-          <w:sz w:val="16"/>
-          <w:szCs w:val="16"/>
-          <w:lang w:val="en-US"/>
-        </w:rPr>
-        <w:tab/>
-      </w:r>
-      <w:r>
-        <w:rPr>
-          <w:rFonts w:ascii="CMR8" w:hAnsi="CMR8" w:cs="CMR8"/>
-          <w:sz w:val="16"/>
-          <w:szCs w:val="16"/>
-          <w:lang w:val="en-US"/>
-        </w:rPr>
-        <w:tab/>
-      </w:r>
-      <w:r>
-        <w:rPr>
-          <w:rFonts w:ascii="CMR8" w:hAnsi="CMR8" w:cs="CMR8"/>
-          <w:sz w:val="16"/>
-          <w:szCs w:val="16"/>
-          <w:lang w:val="en-US"/>
-        </w:rPr>
-        <w:tab/>
-      </w:r>
-      <w:r>
-        <w:rPr>
-          <w:rFonts w:ascii="CMR8" w:hAnsi="CMR8" w:cs="CMR8"/>
-          <w:sz w:val="16"/>
-          <w:szCs w:val="16"/>
-          <w:lang w:val="en-US"/>
-        </w:rPr>
-        <w:tab/>
-      </w:r>
-      <w:r>
-        <w:rPr>
-          <w:rFonts w:ascii="CMR8" w:hAnsi="CMR8" w:cs="CMR8"/>
-          <w:sz w:val="16"/>
-          <w:szCs w:val="16"/>
-          <w:lang w:val="en-US"/>
-        </w:rPr>
-        <w:t>25.6</w:t>
-      </w:r>
-    </w:p>
-    <w:p>
-      <w:pPr>
-        <w:rPr>
-          <w:rFonts w:ascii="CMR8" w:hAnsi="CMR8" w:cs="CMR8"/>
-          <w:sz w:val="16"/>
-          <w:szCs w:val="16"/>
-          <w:lang w:val="en-US"/>
-        </w:rPr>
-      </w:pPr>
-    </w:p>
-    <w:p>
-      <w:pPr>
-        <w:rPr>
-          <w:rFonts w:ascii="Times New Roman" w:hAnsi="Times New Roman" w:cs="Times New Roman"/>
-          <w:b/>
-          <w:lang w:val="en-US"/>
-        </w:rPr>
-      </w:pPr>
-      <w:r>
-        <w:rPr>
-          <w:rFonts w:ascii="Times New Roman" w:hAnsi="Times New Roman" w:cs="Times New Roman"/>
-          <w:b/>
-          <w:lang w:val="en-US"/>
-        </w:rPr>
-        <w:t>Motivation</w:t>
-      </w:r>
-    </w:p>
-    <w:p>
-      <w:pPr>
-        <w:rPr>
-          <w:rFonts w:ascii="Times New Roman" w:hAnsi="Times New Roman" w:cs="Times New Roman"/>
-        </w:rPr>
-      </w:pPr>
-      <w:r>
-        <w:rPr>
-          <w:rFonts w:ascii="Times New Roman" w:hAnsi="Times New Roman" w:cs="Times New Roman"/>
-        </w:rPr>
-        <w:t xml:space="preserve">Taylor skrev att det </w:t>
-      </w:r>
-      <w:proofErr w:type="spellStart"/>
-      <w:r>
-        <w:rPr>
-          <w:rFonts w:ascii="Times New Roman" w:hAnsi="Times New Roman" w:cs="Times New Roman"/>
-        </w:rPr>
-        <w:t>fabbs</w:t>
-      </w:r>
-      <w:proofErr w:type="spellEnd"/>
-      <w:r>
-        <w:rPr>
-          <w:rFonts w:ascii="Times New Roman" w:hAnsi="Times New Roman" w:cs="Times New Roman"/>
-        </w:rPr>
-        <w:t xml:space="preserve"> 6 nyckel motivationer för access till mobilt we</w:t>
-      </w:r>
-      <w:r>
-        <w:rPr>
-          <w:rFonts w:ascii="Times New Roman" w:hAnsi="Times New Roman" w:cs="Times New Roman"/>
-        </w:rPr>
-        <w:t>b, dessa var, medvetenhet(</w:t>
-      </w:r>
-      <w:proofErr w:type="spellStart"/>
-      <w:proofErr w:type="gramStart"/>
-      <w:r>
-        <w:rPr>
-          <w:rFonts w:ascii="Times New Roman" w:hAnsi="Times New Roman" w:cs="Times New Roman"/>
-        </w:rPr>
-        <w:t>email,nyheter</w:t>
-      </w:r>
-      <w:proofErr w:type="spellEnd"/>
-      <w:proofErr w:type="gramEnd"/>
-      <w:r>
-        <w:rPr>
-          <w:rFonts w:ascii="Times New Roman" w:hAnsi="Times New Roman" w:cs="Times New Roman"/>
-        </w:rPr>
-        <w:t xml:space="preserve">, </w:t>
-      </w:r>
-      <w:proofErr w:type="spellStart"/>
-      <w:r>
-        <w:rPr>
-          <w:rFonts w:ascii="Times New Roman" w:hAnsi="Times New Roman" w:cs="Times New Roman"/>
-        </w:rPr>
-        <w:t>tweets</w:t>
-      </w:r>
-      <w:proofErr w:type="spellEnd"/>
-      <w:r>
-        <w:rPr>
-          <w:rFonts w:ascii="Times New Roman" w:hAnsi="Times New Roman" w:cs="Times New Roman"/>
-        </w:rPr>
-        <w:t xml:space="preserve">, </w:t>
-      </w:r>
-      <w:proofErr w:type="spellStart"/>
-      <w:r>
-        <w:rPr>
-          <w:rFonts w:ascii="Times New Roman" w:hAnsi="Times New Roman" w:cs="Times New Roman"/>
-        </w:rPr>
-        <w:t>facebook</w:t>
-      </w:r>
-      <w:proofErr w:type="spellEnd"/>
-      <w:r>
-        <w:rPr>
-          <w:rFonts w:ascii="Times New Roman" w:hAnsi="Times New Roman" w:cs="Times New Roman"/>
-        </w:rPr>
-        <w:t xml:space="preserve"> status)</w:t>
-      </w:r>
-      <w:r>
-        <w:rPr>
-          <w:rFonts w:ascii="Times New Roman" w:hAnsi="Times New Roman" w:cs="Times New Roman"/>
-        </w:rPr>
-        <w:t>, tidsplanering</w:t>
-      </w:r>
-      <w:r>
-        <w:rPr>
-          <w:rFonts w:ascii="Times New Roman" w:hAnsi="Times New Roman" w:cs="Times New Roman"/>
-        </w:rPr>
-        <w:t>(planering för saker man ska göra, almenacka osv)</w:t>
-      </w:r>
-      <w:r>
-        <w:rPr>
-          <w:rFonts w:ascii="Times New Roman" w:hAnsi="Times New Roman" w:cs="Times New Roman"/>
-        </w:rPr>
-        <w:t>, nyfikenhet</w:t>
-      </w:r>
-      <w:r>
-        <w:rPr>
-          <w:rFonts w:ascii="Times New Roman" w:hAnsi="Times New Roman" w:cs="Times New Roman"/>
-        </w:rPr>
-        <w:t>(i mån av att visa att man har rätt eller hitta information av en viss detalj just för stunden),diversion(i mån av att få tid att gå)</w:t>
-      </w:r>
-      <w:r>
-        <w:rPr>
-          <w:rFonts w:ascii="Times New Roman" w:hAnsi="Times New Roman" w:cs="Times New Roman"/>
-        </w:rPr>
-        <w:t>, social kontakt</w:t>
-      </w:r>
-      <w:r>
-        <w:rPr>
-          <w:rFonts w:ascii="Times New Roman" w:hAnsi="Times New Roman" w:cs="Times New Roman"/>
-        </w:rPr>
-        <w:t xml:space="preserve">(uppdatera </w:t>
-      </w:r>
-      <w:proofErr w:type="spellStart"/>
-      <w:r>
-        <w:rPr>
-          <w:rFonts w:ascii="Times New Roman" w:hAnsi="Times New Roman" w:cs="Times New Roman"/>
-        </w:rPr>
-        <w:t>facebook</w:t>
-      </w:r>
-      <w:proofErr w:type="spellEnd"/>
-      <w:r>
-        <w:rPr>
-          <w:rFonts w:ascii="Times New Roman" w:hAnsi="Times New Roman" w:cs="Times New Roman"/>
-        </w:rPr>
-        <w:t xml:space="preserve"> status eller checka in på ställen)</w:t>
-      </w:r>
-      <w:r>
-        <w:rPr>
-          <w:rFonts w:ascii="Times New Roman" w:hAnsi="Times New Roman" w:cs="Times New Roman"/>
-        </w:rPr>
-        <w:t>, socialt undvikande.</w:t>
-      </w:r>
-    </w:p>
-    <w:p>
-      <w:pPr>
-        <w:rPr>
-          <w:rFonts w:ascii="Times New Roman" w:hAnsi="Times New Roman" w:cs="Times New Roman"/>
-        </w:rPr>
-      </w:pPr>
+          <w:rFonts w:ascii="CMBX8" w:hAnsi="CMBX8" w:cs="CMBX8"/>
+          <w:sz w:val="16"/>
+          <w:szCs w:val="16"/>
+          <w:lang w:val="en-US"/>
+        </w:rPr>
+      </w:pPr>
+      <w:r>
+        <w:rPr>
+          <w:rFonts w:ascii="CMBX8" w:hAnsi="CMBX8" w:cs="CMBX8"/>
+          <w:sz w:val="16"/>
+          <w:szCs w:val="16"/>
+          <w:lang w:val="en-US"/>
+        </w:rPr>
+        <w:t>Motivation -----------</w:t>
+      </w:r>
+      <w:r>
+        <w:rPr>
+          <w:rFonts w:ascii="CMBX8" w:hAnsi="CMBX8" w:cs="CMBX8"/>
+          <w:sz w:val="16"/>
+          <w:szCs w:val="16"/>
+          <w:lang w:val="en-US"/>
+        </w:rPr>
+        <w:t xml:space="preserve"> % Diary Entries</w:t>
+      </w:r>
     </w:p>
     <w:p>
       <w:pPr>
@@ -4008,29 +4055,38 @@
         <w:autoSpaceDN w:val="0"/>
         <w:adjustRightInd w:val="0"/>
         <w:rPr>
-          <w:rFonts w:ascii="CMBX8" w:hAnsi="CMBX8" w:cs="CMBX8"/>
-          <w:sz w:val="16"/>
-          <w:szCs w:val="16"/>
-          <w:lang w:val="en-US"/>
-        </w:rPr>
-      </w:pPr>
-      <w:r>
-        <w:rPr>
-          <w:rFonts w:ascii="CMBX8" w:hAnsi="CMBX8" w:cs="CMBX8"/>
-          <w:sz w:val="16"/>
-          <w:szCs w:val="16"/>
-          <w:lang w:val="en-US"/>
-        </w:rPr>
-        <w:t>Motivation -----------</w:t>
-      </w:r>
-      <w:r>
-        <w:rPr>
-          <w:rFonts w:ascii="CMBX8" w:hAnsi="CMBX8" w:cs="CMBX8"/>
-          <w:sz w:val="16"/>
-          <w:szCs w:val="16"/>
-          <w:lang w:val="en-US"/>
-        </w:rPr>
-        <w:t xml:space="preserve"> % Diary Entries</w:t>
+          <w:rFonts w:ascii="CMR8" w:hAnsi="CMR8" w:cs="CMR8"/>
+          <w:sz w:val="16"/>
+          <w:szCs w:val="16"/>
+          <w:lang w:val="en-US"/>
+        </w:rPr>
+      </w:pPr>
+      <w:r>
+        <w:rPr>
+          <w:rFonts w:ascii="CMR8" w:hAnsi="CMR8" w:cs="CMR8"/>
+          <w:sz w:val="16"/>
+          <w:szCs w:val="16"/>
+          <w:lang w:val="en-US"/>
+        </w:rPr>
+        <w:t xml:space="preserve">Awareness </w:t>
+      </w:r>
+      <w:r>
+        <w:rPr>
+          <w:rFonts w:ascii="CMR8" w:hAnsi="CMR8" w:cs="CMR8"/>
+          <w:sz w:val="16"/>
+          <w:szCs w:val="16"/>
+          <w:lang w:val="en-US"/>
+        </w:rPr>
+        <w:tab/>
+      </w:r>
+      <w:r>
+        <w:rPr>
+          <w:rFonts w:ascii="CMR8" w:hAnsi="CMR8" w:cs="CMR8"/>
+          <w:sz w:val="16"/>
+          <w:szCs w:val="16"/>
+          <w:lang w:val="en-US"/>
+        </w:rPr>
+        <w:t>48</w:t>
       </w:r>
     </w:p>
     <w:p>
@@ -4052,7 +4108,7 @@
           <w:szCs w:val="16"/>
           <w:lang w:val="en-US"/>
         </w:rPr>
-        <w:t xml:space="preserve">Awareness </w:t>
+        <w:t xml:space="preserve">Time management </w:t>
       </w:r>
       <w:r>
         <w:rPr>
@@ -4070,7 +4126,7 @@
           <w:szCs w:val="16"/>
           <w:lang w:val="en-US"/>
         </w:rPr>
-        <w:t>48</w:t>
+        <w:t>24.6</w:t>
       </w:r>
     </w:p>
     <w:p>
@@ -4092,7 +4148,8 @@
           <w:szCs w:val="16"/>
           <w:lang w:val="en-US"/>
         </w:rPr>
-        <w:t xml:space="preserve">Time management </w:t>
+        <w:lastRenderedPageBreak/>
+        <w:t xml:space="preserve">Curiosity </w:t>
       </w:r>
       <w:r>
         <w:rPr>
@@ -4110,7 +4167,16 @@
           <w:szCs w:val="16"/>
           <w:lang w:val="en-US"/>
         </w:rPr>
-        <w:t>24.6</w:t>
+        <w:tab/>
+      </w:r>
+      <w:r>
+        <w:rPr>
+          <w:rFonts w:ascii="CMR8" w:hAnsi="CMR8" w:cs="CMR8"/>
+          <w:sz w:val="16"/>
+          <w:szCs w:val="16"/>
+          <w:lang w:val="en-US"/>
+        </w:rPr>
+        <w:t>4.8</w:t>
       </w:r>
     </w:p>
     <w:p>
@@ -4132,7 +4198,7 @@
           <w:szCs w:val="16"/>
           <w:lang w:val="en-US"/>
         </w:rPr>
-        <w:t xml:space="preserve">Curiosity </w:t>
+        <w:t>Diversion</w:t>
       </w:r>
       <w:r>
         <w:rPr>
@@ -4159,7 +4225,7 @@
           <w:szCs w:val="16"/>
           <w:lang w:val="en-US"/>
         </w:rPr>
-        <w:t>4.8</w:t>
+        <w:t>12.7</w:t>
       </w:r>
     </w:p>
     <w:p>
@@ -4181,7 +4247,7 @@
           <w:szCs w:val="16"/>
           <w:lang w:val="en-US"/>
         </w:rPr>
-        <w:t>Diversion</w:t>
+        <w:t xml:space="preserve">Social Connection </w:t>
       </w:r>
       <w:r>
         <w:rPr>
@@ -4199,16 +4265,7 @@
           <w:szCs w:val="16"/>
           <w:lang w:val="en-US"/>
         </w:rPr>
-        <w:tab/>
-      </w:r>
-      <w:r>
-        <w:rPr>
-          <w:rFonts w:ascii="CMR8" w:hAnsi="CMR8" w:cs="CMR8"/>
-          <w:sz w:val="16"/>
-          <w:szCs w:val="16"/>
-          <w:lang w:val="en-US"/>
-        </w:rPr>
-        <w:t>12.7</w:t>
+        <w:t>9.6</w:t>
       </w:r>
     </w:p>
     <w:p>
@@ -4220,80 +4277,33 @@
           <w:rFonts w:ascii="CMR8" w:hAnsi="CMR8" w:cs="CMR8"/>
           <w:sz w:val="16"/>
           <w:szCs w:val="16"/>
-          <w:lang w:val="en-US"/>
-        </w:rPr>
-      </w:pPr>
-      <w:r>
-        <w:rPr>
-          <w:rFonts w:ascii="CMR8" w:hAnsi="CMR8" w:cs="CMR8"/>
-          <w:sz w:val="16"/>
-          <w:szCs w:val="16"/>
-          <w:lang w:val="en-US"/>
-        </w:rPr>
-        <w:t xml:space="preserve">Social Connection </w:t>
-      </w:r>
-      <w:r>
-        <w:rPr>
-          <w:rFonts w:ascii="CMR8" w:hAnsi="CMR8" w:cs="CMR8"/>
-          <w:sz w:val="16"/>
-          <w:szCs w:val="16"/>
-          <w:lang w:val="en-US"/>
+        </w:rPr>
+      </w:pPr>
+      <w:r>
+        <w:rPr>
+          <w:rFonts w:ascii="CMR8" w:hAnsi="CMR8" w:cs="CMR8"/>
+          <w:sz w:val="16"/>
+          <w:szCs w:val="16"/>
+        </w:rPr>
+        <w:t xml:space="preserve">Social </w:t>
+      </w:r>
+      <w:proofErr w:type="spellStart"/>
+      <w:r>
+        <w:rPr>
+          <w:rFonts w:ascii="CMR8" w:hAnsi="CMR8" w:cs="CMR8"/>
+          <w:sz w:val="16"/>
+          <w:szCs w:val="16"/>
+        </w:rPr>
+        <w:t>Avoidance</w:t>
+      </w:r>
+      <w:proofErr w:type="spellEnd"/>
+      <w:r>
+        <w:rPr>
+          <w:rFonts w:ascii="CMR8" w:hAnsi="CMR8" w:cs="CMR8"/>
+          <w:sz w:val="16"/>
+          <w:szCs w:val="16"/>
         </w:rPr>
         <w:tab/>
-      </w:r>
-      <w:r>
-        <w:rPr>
-          <w:rFonts w:ascii="CMR8" w:hAnsi="CMR8" w:cs="CMR8"/>
-          <w:sz w:val="16"/>
-          <w:szCs w:val="16"/>
-          <w:lang w:val="en-US"/>
-        </w:rPr>
-        <w:t>9.6</w:t>
-      </w:r>
-    </w:p>
-    <w:p>
-      <w:pPr>
-        <w:autoSpaceDE w:val="0"/>
-        <w:autoSpaceDN w:val="0"/>
-        <w:adjustRightInd w:val="0"/>
-        <w:rPr>
-          <w:rFonts w:ascii="CMR8" w:hAnsi="CMR8" w:cs="CMR8"/>
-          <w:sz w:val="16"/>
-          <w:szCs w:val="16"/>
-        </w:rPr>
-      </w:pPr>
-      <w:r>
-        <w:rPr>
-          <w:rFonts w:ascii="CMR8" w:hAnsi="CMR8" w:cs="CMR8"/>
-          <w:sz w:val="16"/>
-          <w:szCs w:val="16"/>
-        </w:rPr>
-        <w:t xml:space="preserve">Social </w:t>
-      </w:r>
-      <w:proofErr w:type="spellStart"/>
-      <w:r>
-        <w:rPr>
-          <w:rFonts w:ascii="CMR8" w:hAnsi="CMR8" w:cs="CMR8"/>
-          <w:sz w:val="16"/>
-          <w:szCs w:val="16"/>
-        </w:rPr>
-        <w:t>Avoidance</w:t>
-      </w:r>
-      <w:proofErr w:type="spellEnd"/>
-      <w:r>
-        <w:rPr>
-          <w:rFonts w:ascii="CMR8" w:hAnsi="CMR8" w:cs="CMR8"/>
-          <w:sz w:val="16"/>
-          <w:szCs w:val="16"/>
-        </w:rPr>
-        <w:tab/>
-      </w:r>
-      <w:r>
-        <w:rPr>
-          <w:rFonts w:ascii="CMR8" w:hAnsi="CMR8" w:cs="CMR8"/>
-          <w:sz w:val="16"/>
-          <w:szCs w:val="16"/>
-        </w:rPr>
         <w:t>0.4</w:t>
       </w:r>
     </w:p>
@@ -4554,43 +4564,7 @@
             <w:sz w:val="36"/>
             <w:szCs w:val="36"/>
           </w:rPr>
-          <w:t>www.seobo</w:t>
-        </w:r>
-        <w:r>
-          <w:rPr>
-            <w:rStyle w:val="Hyperlink"/>
-            <w:b/>
-            <w:sz w:val="36"/>
-            <w:szCs w:val="36"/>
-          </w:rPr>
-          <w:t>o</w:t>
-        </w:r>
-        <w:r>
-          <w:rPr>
-            <w:rStyle w:val="Hyperlink"/>
-            <w:b/>
-            <w:sz w:val="36"/>
-            <w:szCs w:val="36"/>
-          </w:rPr>
-          <w:t>k.com/desktop-</w:t>
-        </w:r>
-        <w:r>
-          <w:rPr>
-            <w:rStyle w:val="Hyperlink"/>
-            <w:b/>
-            <w:sz w:val="36"/>
-            <w:szCs w:val="36"/>
-          </w:rPr>
-          <w:t>v</w:t>
-        </w:r>
-        <w:r>
-          <w:rPr>
-            <w:rStyle w:val="Hyperlink"/>
-            <w:b/>
-            <w:sz w:val="36"/>
-            <w:szCs w:val="36"/>
-          </w:rPr>
-          <w:t>s-mobile-usage</w:t>
+          <w:t>www.seobook.com/desktop-vs-mobile-usage</w:t>
         </w:r>
       </w:hyperlink>
     </w:p>
@@ -4607,19 +4581,7 @@
           <w:rPr>
             <w:rStyle w:val="Hyperlink"/>
           </w:rPr>
-          <w:t>http://www.harrisinteractive.com/NewsRoom/HarrisPolls/tabid/447/ctl/ReadCustom%20Default/mid/1508/ArticleId/1132/Default.</w:t>
-        </w:r>
-        <w:r>
-          <w:rPr>
-            <w:rStyle w:val="Hyperlink"/>
-          </w:rPr>
-          <w:t>a</w:t>
-        </w:r>
-        <w:r>
-          <w:rPr>
-            <w:rStyle w:val="Hyperlink"/>
-          </w:rPr>
-          <w:t>spx</w:t>
+          <w:t>http://www.harrisinteractive.com/NewsRoom/HarrisPolls/tabid/447/ctl/ReadCustom%20Default/mid/1508/ArticleId/1132/Default.aspx</w:t>
         </w:r>
       </w:hyperlink>
     </w:p>
@@ -7089,6 +7051,7 @@
                 <w:szCs w:val="21"/>
                 <w:lang w:val="en-US" w:eastAsia="sv-SE"/>
               </w:rPr>
+              <w:lastRenderedPageBreak/>
               <w:t>Read social media on sites/apps such as Facebook &amp; Twitter</w:t>
             </w:r>
           </w:p>
@@ -7914,14 +7877,42 @@
           <w:lang w:val="en-US"/>
         </w:rPr>
       </w:pPr>
-      <w:bookmarkStart w:id="0" w:name="_GoBack"/>
-      <w:bookmarkEnd w:id="0"/>
       <w:r>
         <w:rPr>
           <w:rFonts w:ascii="Times New Roman" w:hAnsi="Times New Roman" w:cs="Times New Roman"/>
           <w:lang w:val="en-US"/>
         </w:rPr>
         <w:tab/>
+      </w:r>
+    </w:p>
+    <w:p>
+      <w:pPr>
+        <w:rPr>
+          <w:rFonts w:ascii="Times New Roman" w:hAnsi="Times New Roman" w:cs="Times New Roman"/>
+          <w:lang w:val="en-US"/>
+        </w:rPr>
+      </w:pPr>
+    </w:p>
+    <w:p>
+      <w:pPr>
+        <w:rPr>
+          <w:rFonts w:ascii="Times New Roman" w:hAnsi="Times New Roman" w:cs="Times New Roman"/>
+          <w:lang w:val="en-US"/>
+        </w:rPr>
+      </w:pPr>
+    </w:p>
+    <w:p>
+      <w:pPr>
+        <w:rPr>
+          <w:rFonts w:ascii="Times New Roman" w:hAnsi="Times New Roman" w:cs="Times New Roman"/>
+          <w:lang w:val="en-US"/>
+        </w:rPr>
+      </w:pPr>
+      <w:r>
+        <w:rPr>
+          <w:rFonts w:ascii="Times New Roman" w:hAnsi="Times New Roman" w:cs="Times New Roman"/>
+        </w:rPr>
+        <w:t>http://www.rjionline.org/research/rji-dpa-mobile-media-project/2013-q1-research-report-1</w:t>
       </w:r>
     </w:p>
     <w:sectPr>
@@ -7935,7 +7926,7 @@
 </file>
 
 <file path=word/numbering.xml><?xml version="1.0" encoding="utf-8"?>
-<w:numbering xmlns:wpc="http://schemas.microsoft.com/office/word/2010/wordprocessingCanvas" xmlns:mc="http://schemas.openxmlformats.org/markup-compatibility/2006" xmlns:o="urn:schemas-microsoft-com:office:office" xmlns:r="http://schemas.openxmlformats.org/officeDocument/2006/relationships" xmlns:m="http://schemas.openxmlformats.org/officeDocument/2006/math" xmlns:v="urn:schemas-microsoft-com:vml" xmlns:wp14="http://schemas.microsoft.com/office/word/2010/wordprocessingDrawing" xmlns:wp="http://schemas.openxmlformats.org/drawingml/2006/wordprocessingDrawing" xmlns:w10="urn:schemas-microsoft-com:office:word" xmlns:w="http://schemas.openxmlformats.org/wordprocessingml/2006/main" xmlns:w14="http://schemas.microsoft.com/office/word/2010/wordml" xmlns:wpg="http://schemas.microsoft.com/office/word/2010/wordprocessingGroup" xmlns:wpi="http://schemas.microsoft.com/office/word/2010/wordprocessingInk" xmlns:wne="http://schemas.microsoft.com/office/word/2006/wordml" xmlns:wps="http://schemas.microsoft.com/office/word/2010/wordprocessingShape" mc:Ignorable="w14 wp14">
+<w:numbering xmlns:wpc="http://schemas.microsoft.com/office/word/2010/wordprocessingCanvas" xmlns:mo="http://schemas.microsoft.com/office/mac/office/2008/main" xmlns:mc="http://schemas.openxmlformats.org/markup-compatibility/2006" xmlns:mv="urn:schemas-microsoft-com:mac:vml" xmlns:o="urn:schemas-microsoft-com:office:office" xmlns:r="http://schemas.openxmlformats.org/officeDocument/2006/relationships" xmlns:m="http://schemas.openxmlformats.org/officeDocument/2006/math" xmlns:v="urn:schemas-microsoft-com:vml" xmlns:wp14="http://schemas.microsoft.com/office/word/2010/wordprocessingDrawing" xmlns:wp="http://schemas.openxmlformats.org/drawingml/2006/wordprocessingDrawing" xmlns:w10="urn:schemas-microsoft-com:office:word" xmlns:w="http://schemas.openxmlformats.org/wordprocessingml/2006/main" xmlns:w14="http://schemas.microsoft.com/office/word/2010/wordml" xmlns:wpg="http://schemas.microsoft.com/office/word/2010/wordprocessingGroup" xmlns:wpi="http://schemas.microsoft.com/office/word/2010/wordprocessingInk" xmlns:wne="http://schemas.microsoft.com/office/word/2006/wordml" xmlns:wps="http://schemas.microsoft.com/office/word/2010/wordprocessingShape" mc:Ignorable="w14 wp14">
   <w:abstractNum w:abstractNumId="0">
     <w:nsid w:val="00000001"/>
     <w:multiLevelType w:val="hybridMultilevel"/>
@@ -8125,7 +8116,7 @@
     </w:rPrDefault>
     <w:pPrDefault/>
   </w:docDefaults>
-  <w:latentStyles w:defLockedState="0" w:defUIPriority="99" w:defSemiHidden="1" w:defUnhideWhenUsed="1" w:defQFormat="0" w:count="267">
+  <w:latentStyles w:defLockedState="0" w:defUIPriority="99" w:defSemiHidden="1" w:defUnhideWhenUsed="1" w:defQFormat="0" w:count="276">
     <w:lsdException w:name="Normal" w:semiHidden="0" w:uiPriority="0" w:unhideWhenUsed="0" w:qFormat="1"/>
     <w:lsdException w:name="heading 1" w:semiHidden="0" w:uiPriority="9" w:unhideWhenUsed="0" w:qFormat="1"/>
     <w:lsdException w:name="heading 2" w:uiPriority="9" w:qFormat="1"/>
@@ -8421,7 +8412,7 @@
 </file>
 
 <file path=word/stylesWithEffects.xml><?xml version="1.0" encoding="utf-8"?>
-<w:styles xmlns:wpc="http://schemas.microsoft.com/office/word/2010/wordprocessingCanvas" xmlns:mc="http://schemas.openxmlformats.org/markup-compatibility/2006" xmlns:o="urn:schemas-microsoft-com:office:office" xmlns:r="http://schemas.openxmlformats.org/officeDocument/2006/relationships" xmlns:m="http://schemas.openxmlformats.org/officeDocument/2006/math" xmlns:v="urn:schemas-microsoft-com:vml" xmlns:wp14="http://schemas.microsoft.com/office/word/2010/wordprocessingDrawing" xmlns:wp="http://schemas.openxmlformats.org/drawingml/2006/wordprocessingDrawing" xmlns:w10="urn:schemas-microsoft-com:office:word" xmlns:w="http://schemas.openxmlformats.org/wordprocessingml/2006/main" xmlns:w14="http://schemas.microsoft.com/office/word/2010/wordml" xmlns:wpg="http://schemas.microsoft.com/office/word/2010/wordprocessingGroup" xmlns:wpi="http://schemas.microsoft.com/office/word/2010/wordprocessingInk" xmlns:wne="http://schemas.microsoft.com/office/word/2006/wordml" xmlns:wps="http://schemas.microsoft.com/office/word/2010/wordprocessingShape" mc:Ignorable="w14 wp14">
+<w:styles xmlns:wpc="http://schemas.microsoft.com/office/word/2010/wordprocessingCanvas" xmlns:mo="http://schemas.microsoft.com/office/mac/office/2008/main" xmlns:mc="http://schemas.openxmlformats.org/markup-compatibility/2006" xmlns:mv="urn:schemas-microsoft-com:mac:vml" xmlns:o="urn:schemas-microsoft-com:office:office" xmlns:r="http://schemas.openxmlformats.org/officeDocument/2006/relationships" xmlns:m="http://schemas.openxmlformats.org/officeDocument/2006/math" xmlns:v="urn:schemas-microsoft-com:vml" xmlns:wp14="http://schemas.microsoft.com/office/word/2010/wordprocessingDrawing" xmlns:wp="http://schemas.openxmlformats.org/drawingml/2006/wordprocessingDrawing" xmlns:w10="urn:schemas-microsoft-com:office:word" xmlns:w="http://schemas.openxmlformats.org/wordprocessingml/2006/main" xmlns:w14="http://schemas.microsoft.com/office/word/2010/wordml" xmlns:wpg="http://schemas.microsoft.com/office/word/2010/wordprocessingGroup" xmlns:wpi="http://schemas.microsoft.com/office/word/2010/wordprocessingInk" xmlns:wne="http://schemas.microsoft.com/office/word/2006/wordml" xmlns:wps="http://schemas.microsoft.com/office/word/2010/wordprocessingShape" mc:Ignorable="w14 wp14">
   <w:docDefaults>
     <w:rPrDefault>
       <w:rPr>
@@ -8433,7 +8424,7 @@
     </w:rPrDefault>
     <w:pPrDefault/>
   </w:docDefaults>
-  <w:latentStyles w:defLockedState="0" w:defUIPriority="99" w:defSemiHidden="1" w:defUnhideWhenUsed="1" w:defQFormat="0" w:count="267">
+  <w:latentStyles w:defLockedState="0" w:defUIPriority="99" w:defSemiHidden="1" w:defUnhideWhenUsed="1" w:defQFormat="0" w:count="276">
     <w:lsdException w:name="Normal" w:semiHidden="0" w:uiPriority="0" w:unhideWhenUsed="0" w:qFormat="1"/>
     <w:lsdException w:name="heading 1" w:semiHidden="0" w:uiPriority="9" w:unhideWhenUsed="0" w:qFormat="1"/>
     <w:lsdException w:name="heading 2" w:uiPriority="9" w:qFormat="1"/>
@@ -9053,7 +9044,7 @@
 </file>
 
 <file path=customXml/itemProps1.xml><?xml version="1.0" encoding="utf-8"?>
-<ds:datastoreItem xmlns:ds="http://schemas.openxmlformats.org/officeDocument/2006/customXml" ds:itemID="{6497B4A0-5A74-43F7-9C55-C6B218C83B2D}">
+<ds:datastoreItem xmlns:ds="http://schemas.openxmlformats.org/officeDocument/2006/customXml" ds:itemID="{C5D65E14-6468-4141-9EF3-46095E0878AB}">
   <ds:schemaRefs>
     <ds:schemaRef ds:uri="http://schemas.openxmlformats.org/officeDocument/2006/bibliography"/>
   </ds:schemaRefs>

</xml_diff>